<commit_message>
style and inputs added (TODO: add more actual fields, in database dtos)
</commit_message>
<xml_diff>
--- a/Saitynai_Kuzmickas_IFF6.docx
+++ b/Saitynai_Kuzmickas_IFF6.docx
@@ -1048,7 +1048,16 @@
         </w:numPr>
       </w:pPr>
       <w:r>
-        <w:t>Svečias ir naudotojas gali peržiūrėti komentarus;</w:t>
+        <w:t>Visi</w:t>
+      </w:r>
+      <w:r>
+        <w:t xml:space="preserve"> gali peržiūrėti komentarus</w:t>
+      </w:r>
+      <w:r>
+        <w:t xml:space="preserve"> arba komentarą</w:t>
+      </w:r>
+      <w:r>
+        <w:t>;</w:t>
       </w:r>
     </w:p>
     <w:p>
@@ -1060,7 +1069,13 @@
         </w:numPr>
       </w:pPr>
       <w:r>
-        <w:t>Naudotojas gali kurti komentarus;</w:t>
+        <w:t>Visi gali per</w:t>
+      </w:r>
+      <w:r>
+        <w:rPr>
+          <w:lang w:val="lt-LT"/>
+        </w:rPr>
+        <w:t>žiūrėti kategorijas arba kategoriją;</w:t>
       </w:r>
     </w:p>
     <w:p>
@@ -1072,7 +1087,10 @@
         </w:numPr>
       </w:pPr>
       <w:r>
-        <w:t>Administratorius gali kurti prekes ir jų kategorijas;</w:t>
+        <w:rPr>
+          <w:lang w:val="lt-LT"/>
+        </w:rPr>
+        <w:t>Visi gali peržiūrėti žaidimus arba žaidimą;</w:t>
       </w:r>
     </w:p>
     <w:p>
@@ -1084,7 +1102,10 @@
         </w:numPr>
       </w:pPr>
       <w:r>
-        <w:t>Kiekvieną prekė turi kategorija;</w:t>
+        <w:rPr>
+          <w:lang w:val="lt-LT"/>
+        </w:rPr>
+        <w:t>Naudotojas arba administratorius gali pridėti kategorijas;</w:t>
       </w:r>
     </w:p>
     <w:p>
@@ -1096,7 +1117,10 @@
         </w:numPr>
       </w:pPr>
       <w:r>
-        <w:t>Administratorius gali modifikuoti naudotojus;</w:t>
+        <w:rPr>
+          <w:lang w:val="lt-LT"/>
+        </w:rPr>
+        <w:t>Administratorius gali redaguoti visas kategorijas;</w:t>
       </w:r>
     </w:p>
     <w:p>
@@ -1108,7 +1132,10 @@
         </w:numPr>
       </w:pPr>
       <w:r>
-        <w:t>Naudotojas gali pirkti prekes;</w:t>
+        <w:rPr>
+          <w:lang w:val="lt-LT"/>
+        </w:rPr>
+        <w:t>Naudotojas gali redaguoti tik savo kategorijas;</w:t>
       </w:r>
     </w:p>
     <w:p>
@@ -1120,7 +1147,7 @@
         </w:numPr>
       </w:pPr>
       <w:r>
-        <w:t>Prekės yra filtruojamos pagal kategorijas;</w:t>
+        <w:t>Administratorius gali ištrinti kategorijas ;</w:t>
       </w:r>
     </w:p>
     <w:p>
@@ -1132,7 +1159,10 @@
         </w:numPr>
       </w:pPr>
       <w:r>
-        <w:t>Prekė gali turėti komentarų;</w:t>
+        <w:rPr>
+          <w:lang w:val="lt-LT"/>
+        </w:rPr>
+        <w:t>Kategorijos turi žaidimus;</w:t>
       </w:r>
     </w:p>
     <w:p>
@@ -1144,7 +1174,10 @@
         </w:numPr>
       </w:pPr>
       <w:r>
-        <w:t>Administratorius gali moderuoti komentarus;</w:t>
+        <w:rPr>
+          <w:lang w:val="lt-LT"/>
+        </w:rPr>
+        <w:t>Žaidimai turi komentarus;</w:t>
       </w:r>
     </w:p>
     <w:p>
@@ -1156,7 +1189,10 @@
         </w:numPr>
       </w:pPr>
       <w:r>
-        <w:t>Svečias ir naudotojas gali peržiūrėti prekes;</w:t>
+        <w:rPr>
+          <w:lang w:val="lt-LT"/>
+        </w:rPr>
+        <w:t>Naudotojas arba administratorius gali pridėti žaidimus prie kategorijos;</w:t>
       </w:r>
     </w:p>
     <w:p>
@@ -1168,10 +1204,90 @@
         </w:numPr>
       </w:pPr>
       <w:r>
-        <w:t>Komentarai gali buti ivertinami pagal jų aktualumą ir teikiamą informaciją;</w:t>
-      </w:r>
-    </w:p>
-    <w:p/>
+        <w:t>Naudotojas gali redaguoti tik savo žaidimus ;</w:t>
+      </w:r>
+    </w:p>
+    <w:p>
+      <w:pPr>
+        <w:pStyle w:val="Sraopastraipa"/>
+        <w:numPr>
+          <w:ilvl w:val="0"/>
+          <w:numId w:val="17"/>
+        </w:numPr>
+      </w:pPr>
+      <w:r>
+        <w:t>Administratorius gali redaguoti visus žaidimus ;</w:t>
+      </w:r>
+    </w:p>
+    <w:p>
+      <w:pPr>
+        <w:pStyle w:val="Sraopastraipa"/>
+        <w:numPr>
+          <w:ilvl w:val="0"/>
+          <w:numId w:val="17"/>
+        </w:numPr>
+      </w:pPr>
+      <w:r>
+        <w:t>Administratorius gali ištrinti žaidimus iš kategorijų ;</w:t>
+      </w:r>
+    </w:p>
+    <w:p>
+      <w:pPr>
+        <w:pStyle w:val="Sraopastraipa"/>
+        <w:numPr>
+          <w:ilvl w:val="0"/>
+          <w:numId w:val="17"/>
+        </w:numPr>
+      </w:pPr>
+      <w:r>
+        <w:rPr>
+          <w:lang w:val="lt-LT"/>
+        </w:rPr>
+        <w:t xml:space="preserve">Naudotojas arba administratorius gali </w:t>
+      </w:r>
+      <w:r>
+        <w:rPr>
+          <w:lang w:val="lt-LT"/>
+        </w:rPr>
+        <w:t>komentuoti apie žaidimus;</w:t>
+      </w:r>
+    </w:p>
+    <w:p>
+      <w:pPr>
+        <w:pStyle w:val="Sraopastraipa"/>
+        <w:numPr>
+          <w:ilvl w:val="0"/>
+          <w:numId w:val="17"/>
+        </w:numPr>
+      </w:pPr>
+      <w:r>
+        <w:t>Naudotojas gali redaguoti tik savo komentarus ;</w:t>
+      </w:r>
+    </w:p>
+    <w:p>
+      <w:pPr>
+        <w:pStyle w:val="Sraopastraipa"/>
+        <w:numPr>
+          <w:ilvl w:val="0"/>
+          <w:numId w:val="17"/>
+        </w:numPr>
+      </w:pPr>
+      <w:r>
+        <w:t>Administratorius gali redaguoti visus komentarus ;</w:t>
+      </w:r>
+    </w:p>
+    <w:p>
+      <w:pPr>
+        <w:pStyle w:val="Sraopastraipa"/>
+        <w:numPr>
+          <w:ilvl w:val="0"/>
+          <w:numId w:val="17"/>
+        </w:numPr>
+      </w:pPr>
+      <w:r>
+        <w:t>Administratorius gali ištrinti komentarus ;</w:t>
+      </w:r>
+    </w:p>
     <w:p>
       <w:r>
         <w:br w:type="page"/>
@@ -1428,7 +1544,7 @@
           <w:iCs/>
           <w:sz w:val="20"/>
           <w:szCs w:val="20"/>
-          <w:lang w:val="en-US"/>
+          <w:lang w:val="lt-LT"/>
         </w:rPr>
         <w:t>2</w:t>
       </w:r>
@@ -1440,29 +1556,7 @@
           <w:szCs w:val="20"/>
           <w:lang w:val="lt-LT"/>
         </w:rPr>
-        <w:t xml:space="preserve"> </w:t>
-      </w:r>
-      <w:proofErr w:type="gramStart"/>
-      <w:r>
-        <w:rPr>
-          <w:i/>
-          <w:iCs/>
-          <w:sz w:val="20"/>
-          <w:szCs w:val="20"/>
-          <w:lang w:val="lt-LT"/>
-        </w:rPr>
-        <w:t>pav</w:t>
-      </w:r>
-      <w:proofErr w:type="gramEnd"/>
-      <w:r>
-        <w:rPr>
-          <w:i/>
-          <w:iCs/>
-          <w:sz w:val="20"/>
-          <w:szCs w:val="20"/>
-          <w:lang w:val="lt-LT"/>
-        </w:rPr>
-        <w:t xml:space="preserve">. </w:t>
+        <w:t xml:space="preserve"> pav. </w:t>
       </w:r>
       <w:r>
         <w:rPr>
@@ -7732,6 +7826,7 @@
   <w:rsids>
     <w:rsidRoot w:val="00CC3D42"/>
     <w:rsid w:val="00033913"/>
+    <w:rsid w:val="000B1DB6"/>
     <w:rsid w:val="000C4BD4"/>
     <w:rsid w:val="0010126C"/>
     <w:rsid w:val="00102AE4"/>
@@ -7745,6 +7840,7 @@
     <w:rsid w:val="00332962"/>
     <w:rsid w:val="003722A4"/>
     <w:rsid w:val="004804A0"/>
+    <w:rsid w:val="00495D13"/>
     <w:rsid w:val="004A7425"/>
     <w:rsid w:val="004C2EE3"/>
     <w:rsid w:val="004F3992"/>
@@ -8525,6 +8621,10 @@
 </file>
 
 <file path=customXml/item1.xml><?xml version="1.0" encoding="utf-8"?>
+<b:Sources xmlns:b="http://schemas.openxmlformats.org/officeDocument/2006/bibliography" xmlns="http://schemas.openxmlformats.org/officeDocument/2006/bibliography" SelectedStyle="" StyleName=""/>
+</file>
+
+<file path=customXml/item2.xml><?xml version="1.0" encoding="utf-8"?>
 <ct:contentTypeSchema xmlns:ct="http://schemas.microsoft.com/office/2006/metadata/contentType" xmlns:ma="http://schemas.microsoft.com/office/2006/metadata/properties/metaAttributes" ct:_="" ma:_="" ma:contentTypeName="Dokumentas" ma:contentTypeID="0x01010048FE8D35F5462548A6F02969ADC44E02" ma:contentTypeVersion="10" ma:contentTypeDescription="Kurkite naują dokumentą." ma:contentTypeScope="" ma:versionID="2738f332b7c68cebfc60a0407a4352de">
   <xsd:schema xmlns:xsd="http://www.w3.org/2001/XMLSchema" xmlns:xs="http://www.w3.org/2001/XMLSchema" xmlns:p="http://schemas.microsoft.com/office/2006/metadata/properties" xmlns:ns3="def344d7-62ff-42c7-8fb5-ae3d41383d1f" targetNamespace="http://schemas.microsoft.com/office/2006/metadata/properties" ma:root="true" ma:fieldsID="3ab092c38d0ca7e939c001f5dd27d4ef" ns3:_="">
     <xsd:import namespace="def344d7-62ff-42c7-8fb5-ae3d41383d1f"/>
@@ -8704,19 +8804,7 @@
 </ct:contentTypeSchema>
 </file>
 
-<file path=customXml/item2.xml><?xml version="1.0" encoding="utf-8"?>
-<b:Sources xmlns:b="http://schemas.openxmlformats.org/officeDocument/2006/bibliography" xmlns="http://schemas.openxmlformats.org/officeDocument/2006/bibliography" SelectedStyle="" StyleName=""/>
-</file>
-
 <file path=customXml/item3.xml><?xml version="1.0" encoding="utf-8"?>
-<p:properties xmlns:p="http://schemas.microsoft.com/office/2006/metadata/properties" xmlns:xsi="http://www.w3.org/2001/XMLSchema-instance" xmlns:pc="http://schemas.microsoft.com/office/infopath/2007/PartnerControls">
-  <documentManagement>
-    <_activity xmlns="def344d7-62ff-42c7-8fb5-ae3d41383d1f" xsi:nil="true"/>
-  </documentManagement>
-</p:properties>
-</file>
-
-<file path=customXml/item4.xml><?xml version="1.0" encoding="utf-8"?>
 <?mso-contentType ?>
 <FormTemplates xmlns="http://schemas.microsoft.com/sharepoint/v3/contenttype/forms">
   <Display>DocumentLibraryForm</Display>
@@ -8725,7 +8813,23 @@
 </FormTemplates>
 </file>
 
+<file path=customXml/item4.xml><?xml version="1.0" encoding="utf-8"?>
+<p:properties xmlns:p="http://schemas.microsoft.com/office/2006/metadata/properties" xmlns:xsi="http://www.w3.org/2001/XMLSchema-instance" xmlns:pc="http://schemas.microsoft.com/office/infopath/2007/PartnerControls">
+  <documentManagement>
+    <_activity xmlns="def344d7-62ff-42c7-8fb5-ae3d41383d1f" xsi:nil="true"/>
+  </documentManagement>
+</p:properties>
+</file>
+
 <file path=customXml/itemProps1.xml><?xml version="1.0" encoding="utf-8"?>
+<ds:datastoreItem xmlns:ds="http://schemas.openxmlformats.org/officeDocument/2006/customXml" ds:itemID="{DA5108E5-47DF-42DD-941E-75F0B7F3907C}">
+  <ds:schemaRefs>
+    <ds:schemaRef ds:uri="http://schemas.openxmlformats.org/officeDocument/2006/bibliography"/>
+  </ds:schemaRefs>
+</ds:datastoreItem>
+</file>
+
+<file path=customXml/itemProps2.xml><?xml version="1.0" encoding="utf-8"?>
 <ds:datastoreItem xmlns:ds="http://schemas.openxmlformats.org/officeDocument/2006/customXml" ds:itemID="{C98D5DAB-61F7-4B0E-AB91-BE26C20F452A}">
   <ds:schemaRefs>
     <ds:schemaRef ds:uri="http://schemas.microsoft.com/office/2006/metadata/contentType"/>
@@ -8743,15 +8847,15 @@
 </ds:datastoreItem>
 </file>
 
-<file path=customXml/itemProps2.xml><?xml version="1.0" encoding="utf-8"?>
-<ds:datastoreItem xmlns:ds="http://schemas.openxmlformats.org/officeDocument/2006/customXml" ds:itemID="{DA5108E5-47DF-42DD-941E-75F0B7F3907C}">
+<file path=customXml/itemProps3.xml><?xml version="1.0" encoding="utf-8"?>
+<ds:datastoreItem xmlns:ds="http://schemas.openxmlformats.org/officeDocument/2006/customXml" ds:itemID="{A543C7C0-116F-40E9-BCA9-6E67EE8B8B0C}">
   <ds:schemaRefs>
-    <ds:schemaRef ds:uri="http://schemas.openxmlformats.org/officeDocument/2006/bibliography"/>
+    <ds:schemaRef ds:uri="http://schemas.microsoft.com/sharepoint/v3/contenttype/forms"/>
   </ds:schemaRefs>
 </ds:datastoreItem>
 </file>
 
-<file path=customXml/itemProps3.xml><?xml version="1.0" encoding="utf-8"?>
+<file path=customXml/itemProps4.xml><?xml version="1.0" encoding="utf-8"?>
 <ds:datastoreItem xmlns:ds="http://schemas.openxmlformats.org/officeDocument/2006/customXml" ds:itemID="{49075FCE-9006-41AF-8E31-793986AD8F23}">
   <ds:schemaRefs>
     <ds:schemaRef ds:uri="http://schemas.microsoft.com/office/2006/metadata/properties"/>
@@ -8759,12 +8863,4 @@
     <ds:schemaRef ds:uri="def344d7-62ff-42c7-8fb5-ae3d41383d1f"/>
   </ds:schemaRefs>
 </ds:datastoreItem>
-</file>
-
-<file path=customXml/itemProps4.xml><?xml version="1.0" encoding="utf-8"?>
-<ds:datastoreItem xmlns:ds="http://schemas.openxmlformats.org/officeDocument/2006/customXml" ds:itemID="{A543C7C0-116F-40E9-BCA9-6E67EE8B8B0C}">
-  <ds:schemaRefs>
-    <ds:schemaRef ds:uri="http://schemas.microsoft.com/sharepoint/v3/contenttype/forms"/>
-  </ds:schemaRefs>
-</ds:datastoreItem>
 </file>
</xml_diff>

<commit_message>
added more input fields (TODO: add, update, get api dtos)
</commit_message>
<xml_diff>
--- a/Saitynai_Kuzmickas_IFF6.docx
+++ b/Saitynai_Kuzmickas_IFF6.docx
@@ -406,13 +406,13 @@
           <w:r>
             <w:fldChar w:fldCharType="separate"/>
           </w:r>
-          <w:hyperlink w:anchor="_Toc183967236" w:history="1">
+          <w:hyperlink w:anchor="_Toc184922006" w:history="1">
             <w:r>
               <w:rPr>
                 <w:rStyle w:val="Hipersaitas"/>
                 <w:noProof/>
               </w:rPr>
-              <w:t>Įvadas</w:t>
+              <w:t>Sprendžiamo uždavinio aprašymas</w:t>
             </w:r>
             <w:r>
               <w:rPr>
@@ -433,7 +433,155 @@
                 <w:noProof/>
                 <w:webHidden/>
               </w:rPr>
-              <w:instrText xml:space="preserve"> PAGEREF _Toc183967236 \h </w:instrText>
+              <w:instrText xml:space="preserve"> PAGEREF _Toc184922006 \h </w:instrText>
+            </w:r>
+            <w:r>
+              <w:rPr>
+                <w:noProof/>
+                <w:webHidden/>
+              </w:rPr>
+            </w:r>
+            <w:r>
+              <w:rPr>
+                <w:noProof/>
+                <w:webHidden/>
+              </w:rPr>
+              <w:fldChar w:fldCharType="separate"/>
+            </w:r>
+            <w:r>
+              <w:rPr>
+                <w:noProof/>
+                <w:webHidden/>
+              </w:rPr>
+              <w:t>3</w:t>
+            </w:r>
+            <w:r>
+              <w:rPr>
+                <w:noProof/>
+                <w:webHidden/>
+              </w:rPr>
+              <w:fldChar w:fldCharType="end"/>
+            </w:r>
+          </w:hyperlink>
+        </w:p>
+        <w:p>
+          <w:pPr>
+            <w:pStyle w:val="Turinys2"/>
+            <w:tabs>
+              <w:tab w:val="right" w:leader="dot" w:pos="9062"/>
+            </w:tabs>
+            <w:rPr>
+              <w:rFonts w:eastAsiaTheme="minorEastAsia"/>
+              <w:noProof/>
+              <w:kern w:val="2"/>
+              <w:sz w:val="24"/>
+              <w:szCs w:val="24"/>
+              <w:lang w:val="lt-LT" w:eastAsia="lt-LT"/>
+              <w14:ligatures w14:val="standardContextual"/>
+            </w:rPr>
+          </w:pPr>
+          <w:hyperlink w:anchor="_Toc184922007" w:history="1">
+            <w:r>
+              <w:rPr>
+                <w:rStyle w:val="Hipersaitas"/>
+                <w:noProof/>
+              </w:rPr>
+              <w:t>Sistemos paskirtis</w:t>
+            </w:r>
+            <w:r>
+              <w:rPr>
+                <w:noProof/>
+                <w:webHidden/>
+              </w:rPr>
+              <w:tab/>
+            </w:r>
+            <w:r>
+              <w:rPr>
+                <w:noProof/>
+                <w:webHidden/>
+              </w:rPr>
+              <w:fldChar w:fldCharType="begin"/>
+            </w:r>
+            <w:r>
+              <w:rPr>
+                <w:noProof/>
+                <w:webHidden/>
+              </w:rPr>
+              <w:instrText xml:space="preserve"> PAGEREF _Toc184922007 \h </w:instrText>
+            </w:r>
+            <w:r>
+              <w:rPr>
+                <w:noProof/>
+                <w:webHidden/>
+              </w:rPr>
+            </w:r>
+            <w:r>
+              <w:rPr>
+                <w:noProof/>
+                <w:webHidden/>
+              </w:rPr>
+              <w:fldChar w:fldCharType="separate"/>
+            </w:r>
+            <w:r>
+              <w:rPr>
+                <w:noProof/>
+                <w:webHidden/>
+              </w:rPr>
+              <w:t>3</w:t>
+            </w:r>
+            <w:r>
+              <w:rPr>
+                <w:noProof/>
+                <w:webHidden/>
+              </w:rPr>
+              <w:fldChar w:fldCharType="end"/>
+            </w:r>
+          </w:hyperlink>
+        </w:p>
+        <w:p>
+          <w:pPr>
+            <w:pStyle w:val="Turinys2"/>
+            <w:tabs>
+              <w:tab w:val="right" w:leader="dot" w:pos="9062"/>
+            </w:tabs>
+            <w:rPr>
+              <w:rFonts w:eastAsiaTheme="minorEastAsia"/>
+              <w:noProof/>
+              <w:kern w:val="2"/>
+              <w:sz w:val="24"/>
+              <w:szCs w:val="24"/>
+              <w:lang w:val="lt-LT" w:eastAsia="lt-LT"/>
+              <w14:ligatures w14:val="standardContextual"/>
+            </w:rPr>
+          </w:pPr>
+          <w:hyperlink w:anchor="_Toc184922008" w:history="1">
+            <w:r>
+              <w:rPr>
+                <w:rStyle w:val="Hipersaitas"/>
+                <w:noProof/>
+              </w:rPr>
+              <w:t>Funkciniai reikalavimai</w:t>
+            </w:r>
+            <w:r>
+              <w:rPr>
+                <w:noProof/>
+                <w:webHidden/>
+              </w:rPr>
+              <w:tab/>
+            </w:r>
+            <w:r>
+              <w:rPr>
+                <w:noProof/>
+                <w:webHidden/>
+              </w:rPr>
+              <w:fldChar w:fldCharType="begin"/>
+            </w:r>
+            <w:r>
+              <w:rPr>
+                <w:noProof/>
+                <w:webHidden/>
+              </w:rPr>
+              <w:instrText xml:space="preserve"> PAGEREF _Toc184922008 \h </w:instrText>
             </w:r>
             <w:r>
               <w:rPr>
@@ -480,13 +628,13 @@
               <w14:ligatures w14:val="standardContextual"/>
             </w:rPr>
           </w:pPr>
-          <w:hyperlink w:anchor="_Toc183967237" w:history="1">
+          <w:hyperlink w:anchor="_Toc184922009" w:history="1">
             <w:r>
               <w:rPr>
                 <w:rStyle w:val="Hipersaitas"/>
                 <w:noProof/>
               </w:rPr>
-              <w:t>Pasirinkti įrankiai</w:t>
+              <w:t>Sistemos architektūra (pakanka UML deployment diagramos)</w:t>
             </w:r>
             <w:r>
               <w:rPr>
@@ -507,7 +655,7 @@
                 <w:noProof/>
                 <w:webHidden/>
               </w:rPr>
-              <w:instrText xml:space="preserve"> PAGEREF _Toc183967237 \h </w:instrText>
+              <w:instrText xml:space="preserve"> PAGEREF _Toc184922009 \h </w:instrText>
             </w:r>
             <w:r>
               <w:rPr>
@@ -554,14 +702,13 @@
               <w14:ligatures w14:val="standardContextual"/>
             </w:rPr>
           </w:pPr>
-          <w:hyperlink w:anchor="_Toc183967238" w:history="1">
+          <w:hyperlink w:anchor="_Toc184922010" w:history="1">
             <w:r>
               <w:rPr>
                 <w:rStyle w:val="Hipersaitas"/>
                 <w:noProof/>
-                <w:lang w:val="lt-LT"/>
               </w:rPr>
-              <w:t>Kodo peržiūra</w:t>
+              <w:t>Naudotojo sąsajos projektas (projektuojamos sąsajos langų wireframe`ai ir juos atitinkančios realizacijos langų iškarpos)</w:t>
             </w:r>
             <w:r>
               <w:rPr>
@@ -582,7 +729,7 @@
                 <w:noProof/>
                 <w:webHidden/>
               </w:rPr>
-              <w:instrText xml:space="preserve"> PAGEREF _Toc183967238 \h </w:instrText>
+              <w:instrText xml:space="preserve"> PAGEREF _Toc184922010 \h </w:instrText>
             </w:r>
             <w:r>
               <w:rPr>
@@ -629,14 +776,13 @@
               <w14:ligatures w14:val="standardContextual"/>
             </w:rPr>
           </w:pPr>
-          <w:hyperlink w:anchor="_Toc183967239" w:history="1">
+          <w:hyperlink w:anchor="_Toc184922011" w:history="1">
             <w:r>
               <w:rPr>
                 <w:rStyle w:val="Hipersaitas"/>
                 <w:noProof/>
-                <w:lang w:val="lt-LT"/>
               </w:rPr>
-              <w:t>Statinė kodo analizė</w:t>
+              <w:t>API specifikacija - struktūriškai aprašyti API naudojant OpenAPI (atskiras api-spec.yaml failas). Taip pat kiekvienam API metodui pateikti:</w:t>
             </w:r>
             <w:r>
               <w:rPr>
@@ -657,7 +803,7 @@
                 <w:noProof/>
                 <w:webHidden/>
               </w:rPr>
-              <w:instrText xml:space="preserve"> PAGEREF _Toc183967239 \h </w:instrText>
+              <w:instrText xml:space="preserve"> PAGEREF _Toc184922011 \h </w:instrText>
             </w:r>
             <w:r>
               <w:rPr>
@@ -677,7 +823,7 @@
                 <w:noProof/>
                 <w:webHidden/>
               </w:rPr>
-              <w:t>6</w:t>
+              <w:t>13</w:t>
             </w:r>
             <w:r>
               <w:rPr>
@@ -704,14 +850,13 @@
               <w14:ligatures w14:val="standardContextual"/>
             </w:rPr>
           </w:pPr>
-          <w:hyperlink w:anchor="_Toc183967240" w:history="1">
+          <w:hyperlink w:anchor="_Toc184922012" w:history="1">
             <w:r>
               <w:rPr>
                 <w:rStyle w:val="Hipersaitas"/>
                 <w:noProof/>
-                <w:lang w:val="lt-LT"/>
               </w:rPr>
-              <w:t>Statinės kodo analizės taisyklės</w:t>
+              <w:t>Išvados</w:t>
             </w:r>
             <w:r>
               <w:rPr>
@@ -732,7 +877,7 @@
                 <w:noProof/>
                 <w:webHidden/>
               </w:rPr>
-              <w:instrText xml:space="preserve"> PAGEREF _Toc183967240 \h </w:instrText>
+              <w:instrText xml:space="preserve"> PAGEREF _Toc184922012 \h </w:instrText>
             </w:r>
             <w:r>
               <w:rPr>
@@ -752,7 +897,7 @@
                 <w:noProof/>
                 <w:webHidden/>
               </w:rPr>
-              <w:t>7</w:t>
+              <w:t>16</w:t>
             </w:r>
             <w:r>
               <w:rPr>
@@ -779,87 +924,11 @@
               <w14:ligatures w14:val="standardContextual"/>
             </w:rPr>
           </w:pPr>
-          <w:hyperlink w:anchor="_Toc183967241" w:history="1">
+          <w:hyperlink w:anchor="_Toc184922013" w:history="1">
             <w:r>
               <w:rPr>
                 <w:rStyle w:val="Hipersaitas"/>
                 <w:noProof/>
-                <w:lang w:val="lt-LT"/>
-              </w:rPr>
-              <w:t>Išvados</w:t>
-            </w:r>
-            <w:r>
-              <w:rPr>
-                <w:noProof/>
-                <w:webHidden/>
-              </w:rPr>
-              <w:tab/>
-            </w:r>
-            <w:r>
-              <w:rPr>
-                <w:noProof/>
-                <w:webHidden/>
-              </w:rPr>
-              <w:fldChar w:fldCharType="begin"/>
-            </w:r>
-            <w:r>
-              <w:rPr>
-                <w:noProof/>
-                <w:webHidden/>
-              </w:rPr>
-              <w:instrText xml:space="preserve"> PAGEREF _Toc183967241 \h </w:instrText>
-            </w:r>
-            <w:r>
-              <w:rPr>
-                <w:noProof/>
-                <w:webHidden/>
-              </w:rPr>
-            </w:r>
-            <w:r>
-              <w:rPr>
-                <w:noProof/>
-                <w:webHidden/>
-              </w:rPr>
-              <w:fldChar w:fldCharType="separate"/>
-            </w:r>
-            <w:r>
-              <w:rPr>
-                <w:noProof/>
-                <w:webHidden/>
-              </w:rPr>
-              <w:t>9</w:t>
-            </w:r>
-            <w:r>
-              <w:rPr>
-                <w:noProof/>
-                <w:webHidden/>
-              </w:rPr>
-              <w:fldChar w:fldCharType="end"/>
-            </w:r>
-          </w:hyperlink>
-        </w:p>
-        <w:p>
-          <w:pPr>
-            <w:pStyle w:val="Turinys1"/>
-            <w:tabs>
-              <w:tab w:val="right" w:leader="dot" w:pos="9062"/>
-            </w:tabs>
-            <w:rPr>
-              <w:rFonts w:eastAsiaTheme="minorEastAsia"/>
-              <w:noProof/>
-              <w:kern w:val="2"/>
-              <w:sz w:val="24"/>
-              <w:szCs w:val="24"/>
-              <w:lang w:val="lt-LT" w:eastAsia="lt-LT"/>
-              <w14:ligatures w14:val="standardContextual"/>
-            </w:rPr>
-          </w:pPr>
-          <w:hyperlink w:anchor="_Toc183967242" w:history="1">
-            <w:r>
-              <w:rPr>
-                <w:rStyle w:val="Hipersaitas"/>
-                <w:noProof/>
-                <w:lang w:val="lt-LT"/>
               </w:rPr>
               <w:t>Šaltiniai</w:t>
             </w:r>
@@ -882,7 +951,7 @@
                 <w:noProof/>
                 <w:webHidden/>
               </w:rPr>
-              <w:instrText xml:space="preserve"> PAGEREF _Toc183967242 \h </w:instrText>
+              <w:instrText xml:space="preserve"> PAGEREF _Toc184922013 \h </w:instrText>
             </w:r>
             <w:r>
               <w:rPr>
@@ -902,7 +971,7 @@
                 <w:noProof/>
                 <w:webHidden/>
               </w:rPr>
-              <w:t>10</w:t>
+              <w:t>17</w:t>
             </w:r>
             <w:r>
               <w:rPr>
@@ -948,31 +1017,39 @@
     </w:p>
     <w:p>
       <w:pPr>
-        <w:rPr>
-          <w:rFonts w:ascii="Times New Roman" w:eastAsiaTheme="majorEastAsia" w:hAnsi="Times New Roman" w:cs="Times New Roman"/>
-          <w:b/>
-          <w:bCs/>
-          <w:color w:val="365F91" w:themeColor="accent1" w:themeShade="BF"/>
-          <w:sz w:val="28"/>
-          <w:szCs w:val="28"/>
-        </w:rPr>
-      </w:pPr>
-      <w:r>
-        <w:rPr>
-          <w:rFonts w:ascii="Times New Roman" w:eastAsiaTheme="majorEastAsia" w:hAnsi="Times New Roman" w:cs="Times New Roman"/>
-          <w:b/>
-          <w:bCs/>
-          <w:color w:val="365F91" w:themeColor="accent1" w:themeShade="BF"/>
-          <w:sz w:val="28"/>
-          <w:szCs w:val="28"/>
-        </w:rPr>
+        <w:pStyle w:val="Antrat1"/>
+      </w:pPr>
+      <w:bookmarkStart w:id="0" w:name="_Toc184922006"/>
+      <w:r>
         <w:lastRenderedPageBreak/>
         <w:t>Sprendžiamo uždavinio aprašymas</w:t>
       </w:r>
-    </w:p>
-    <w:p>
-      <w:r>
-        <w:t>"Gameba" yra žaidimų pardavimo svetainė, svetainėje pardavinėjami žaidimai, šie žaidimai turi kategorijas ir komentarus.</w:t>
+      <w:bookmarkEnd w:id="0"/>
+    </w:p>
+    <w:p>
+      <w:r>
+        <w:t>"Gameba" yra žaidimų</w:t>
+      </w:r>
+      <w:r>
+        <w:t xml:space="preserve"> forumas</w:t>
+      </w:r>
+      <w:r>
+        <w:t xml:space="preserve"> , </w:t>
+      </w:r>
+      <w:r>
+        <w:t>forume yra</w:t>
+      </w:r>
+      <w:r>
+        <w:t xml:space="preserve"> </w:t>
+      </w:r>
+      <w:r>
+        <w:t>svarbus žaidimai</w:t>
+      </w:r>
+      <w:r>
+        <w:t>, šie žaidimai turi kategorijas ir komentarus.</w:t>
+      </w:r>
+      <w:r>
+        <w:t xml:space="preserve"> Taip išreiškiama nuomonė apie kiekvieną kategorijos žaidimą kitiems, prieš kitam jį perkant ir bandant.</w:t>
       </w:r>
     </w:p>
     <w:p/>
@@ -984,6 +1061,7 @@
           <w:szCs w:val="24"/>
         </w:rPr>
       </w:pPr>
+      <w:bookmarkStart w:id="1" w:name="_Toc184922007"/>
       <w:r>
         <w:rPr>
           <w:sz w:val="24"/>
@@ -991,10 +1069,17 @@
         </w:rPr>
         <w:t>Sistemos paskirtis</w:t>
       </w:r>
-    </w:p>
-    <w:p>
-      <w:r>
-        <w:t>Galime lengvai rasti savo norimus žaidimus pagal kategorijas, įvertinti ir išreikšti savo nuomonę apie žaidimus ir leisti kitiems suprasti ką perką.</w:t>
+      <w:bookmarkEnd w:id="1"/>
+    </w:p>
+    <w:p>
+      <w:r>
+        <w:t>Galime lengvai rasti savo norimus žaidimus pagal kategorijas, įvertinti ir išreikšti savo nuomonę apie žaidimus ir leisti kitiems suprasti ką perką</w:t>
+      </w:r>
+      <w:r>
+        <w:t xml:space="preserve"> ir žaidžią</w:t>
+      </w:r>
+      <w:r>
+        <w:t>.</w:t>
       </w:r>
     </w:p>
     <w:p>
@@ -1014,6 +1099,7 @@
           <w:szCs w:val="24"/>
         </w:rPr>
       </w:pPr>
+      <w:bookmarkStart w:id="2" w:name="_Toc184922008"/>
       <w:r>
         <w:rPr>
           <w:sz w:val="24"/>
@@ -1021,6 +1107,7 @@
         </w:rPr>
         <w:t>Funkciniai reikalavimai</w:t>
       </w:r>
+      <w:bookmarkEnd w:id="2"/>
     </w:p>
     <w:p>
       <w:r>
@@ -1243,13 +1330,7 @@
         <w:rPr>
           <w:lang w:val="lt-LT"/>
         </w:rPr>
-        <w:t xml:space="preserve">Naudotojas arba administratorius gali </w:t>
-      </w:r>
-      <w:r>
-        <w:rPr>
-          <w:lang w:val="lt-LT"/>
-        </w:rPr>
-        <w:t>komentuoti apie žaidimus;</w:t>
+        <w:t>Naudotojas arba administratorius gali komentuoti apie žaidimus;</w:t>
       </w:r>
     </w:p>
     <w:p>
@@ -1289,33 +1370,44 @@
       </w:r>
     </w:p>
     <w:p>
+      <w:pPr>
+        <w:pStyle w:val="Sraopastraipa"/>
+        <w:numPr>
+          <w:ilvl w:val="0"/>
+          <w:numId w:val="17"/>
+        </w:numPr>
+      </w:pPr>
+      <w:r>
+        <w:t>Naudotojai gali prisijungti/atsijungti prie sistemos ;</w:t>
+      </w:r>
+    </w:p>
+    <w:p>
+      <w:pPr>
+        <w:pStyle w:val="Sraopastraipa"/>
+        <w:numPr>
+          <w:ilvl w:val="0"/>
+          <w:numId w:val="17"/>
+        </w:numPr>
+      </w:pPr>
+      <w:r>
+        <w:t>Naudotojai gali susikurti paskyrą .</w:t>
+      </w:r>
+    </w:p>
+    <w:p>
       <w:r>
         <w:br w:type="page"/>
       </w:r>
     </w:p>
     <w:p>
       <w:pPr>
-        <w:rPr>
-          <w:rFonts w:asciiTheme="majorHAnsi" w:eastAsiaTheme="majorEastAsia" w:hAnsiTheme="majorHAnsi" w:cstheme="majorBidi"/>
-          <w:b/>
-          <w:bCs/>
-          <w:color w:val="365F91" w:themeColor="accent1" w:themeShade="BF"/>
-          <w:sz w:val="28"/>
-          <w:szCs w:val="28"/>
-        </w:rPr>
-      </w:pPr>
-      <w:r>
-        <w:rPr>
-          <w:rFonts w:asciiTheme="majorHAnsi" w:eastAsiaTheme="majorEastAsia" w:hAnsiTheme="majorHAnsi" w:cstheme="majorBidi"/>
-          <w:b/>
-          <w:bCs/>
-          <w:color w:val="365F91" w:themeColor="accent1" w:themeShade="BF"/>
-          <w:sz w:val="28"/>
-          <w:szCs w:val="28"/>
-        </w:rPr>
+        <w:pStyle w:val="Antrat1"/>
+      </w:pPr>
+      <w:bookmarkStart w:id="3" w:name="_Toc184922009"/>
+      <w:r>
         <w:lastRenderedPageBreak/>
         <w:t>Sistemos architektūra (pakanka UML deployment diagramos)</w:t>
       </w:r>
+      <w:bookmarkEnd w:id="3"/>
     </w:p>
     <w:p>
       <w:pPr>
@@ -1435,6 +1527,17 @@
     </w:p>
     <w:p>
       <w:pPr>
+        <w:pStyle w:val="Antrat1"/>
+      </w:pPr>
+      <w:bookmarkStart w:id="4" w:name="_Toc184922010"/>
+      <w:r>
+        <w:lastRenderedPageBreak/>
+        <w:t>Naudotojo sąsajos projektas (projektuojamos sąsajos langų wireframe`ai ir juos atitinkančios realizacijos langų iškarpos)</w:t>
+      </w:r>
+      <w:bookmarkEnd w:id="4"/>
+    </w:p>
+    <w:p>
+      <w:pPr>
         <w:rPr>
           <w:rFonts w:asciiTheme="majorHAnsi" w:eastAsiaTheme="majorEastAsia" w:hAnsiTheme="majorHAnsi" w:cstheme="majorBidi"/>
           <w:b/>
@@ -1444,30 +1547,6 @@
           <w:szCs w:val="28"/>
         </w:rPr>
       </w:pPr>
-      <w:r>
-        <w:rPr>
-          <w:rFonts w:asciiTheme="majorHAnsi" w:eastAsiaTheme="majorEastAsia" w:hAnsiTheme="majorHAnsi" w:cstheme="majorBidi"/>
-          <w:b/>
-          <w:bCs/>
-          <w:color w:val="365F91" w:themeColor="accent1" w:themeShade="BF"/>
-          <w:sz w:val="28"/>
-          <w:szCs w:val="28"/>
-        </w:rPr>
-        <w:lastRenderedPageBreak/>
-        <w:t>Naudotojo sąsajos projektas (projektuojamos sąsajos langų wireframe`ai ir juos atitinkančios realizacijos langų iškarpos)</w:t>
-      </w:r>
-    </w:p>
-    <w:p>
-      <w:pPr>
-        <w:rPr>
-          <w:rFonts w:asciiTheme="majorHAnsi" w:eastAsiaTheme="majorEastAsia" w:hAnsiTheme="majorHAnsi" w:cstheme="majorBidi"/>
-          <w:b/>
-          <w:bCs/>
-          <w:color w:val="365F91" w:themeColor="accent1" w:themeShade="BF"/>
-          <w:sz w:val="28"/>
-          <w:szCs w:val="28"/>
-        </w:rPr>
-      </w:pPr>
     </w:p>
     <w:p>
       <w:pPr>
@@ -1489,10 +1568,10 @@
           <w:lang w:val="lt-LT"/>
         </w:rPr>
         <w:drawing>
-          <wp:inline distT="0" distB="0" distL="0" distR="0" wp14:anchorId="51F8ED14" wp14:editId="31E26BC9">
-            <wp:extent cx="5760720" cy="4822190"/>
+          <wp:inline distT="0" distB="0" distL="0" distR="0" wp14:anchorId="30553296" wp14:editId="4084F70C">
+            <wp:extent cx="5760720" cy="4768215"/>
             <wp:effectExtent l="0" t="0" r="0" b="0"/>
-            <wp:docPr id="266861903" name="Paveikslėlis 4" descr="Paveikslėlis, kuriame yra tekstas, ekrano kopija, diagrama, Paralelė&#10;&#10;Automatiškai sugeneruotas aprašymas"/>
+            <wp:docPr id="672139598" name="Paveikslėlis 3" descr="Paveikslėlis, kuriame yra tekstas, ekrano kopija, diagrama, Paralelė"/>
             <wp:cNvGraphicFramePr>
               <a:graphicFrameLocks xmlns:a="http://schemas.openxmlformats.org/drawingml/2006/main" noChangeAspect="1"/>
             </wp:cNvGraphicFramePr>
@@ -1500,7 +1579,7 @@
               <a:graphicData uri="http://schemas.openxmlformats.org/drawingml/2006/picture">
                 <pic:pic xmlns:pic="http://schemas.openxmlformats.org/drawingml/2006/picture">
                   <pic:nvPicPr>
-                    <pic:cNvPr id="266861903" name="Paveikslėlis 4" descr="Paveikslėlis, kuriame yra tekstas, ekrano kopija, diagrama, Paralelė&#10;&#10;Automatiškai sugeneruotas aprašymas"/>
+                    <pic:cNvPr id="672139598" name="Paveikslėlis 3" descr="Paveikslėlis, kuriame yra tekstas, ekrano kopija, diagrama, Paralelė"/>
                     <pic:cNvPicPr/>
                   </pic:nvPicPr>
                   <pic:blipFill>
@@ -1518,7 +1597,7 @@
                   <pic:spPr>
                     <a:xfrm>
                       <a:off x="0" y="0"/>
-                      <a:ext cx="5760720" cy="4822190"/>
+                      <a:ext cx="5760720" cy="4768215"/>
                     </a:xfrm>
                     <a:prstGeom prst="rect">
                       <a:avLst/>
@@ -1535,6 +1614,10 @@
       <w:pPr>
         <w:jc w:val="center"/>
         <w:rPr>
+          <w:i/>
+          <w:iCs/>
+          <w:sz w:val="20"/>
+          <w:szCs w:val="20"/>
           <w:lang w:val="lt-LT"/>
         </w:rPr>
       </w:pPr>
@@ -1583,6 +1666,2341 @@
       <w:pPr>
         <w:jc w:val="center"/>
         <w:rPr>
+          <w:i/>
+          <w:iCs/>
+          <w:sz w:val="20"/>
+          <w:szCs w:val="20"/>
+          <w:lang w:val="lt-LT"/>
+        </w:rPr>
+      </w:pPr>
+    </w:p>
+    <w:p>
+      <w:pPr>
+        <w:jc w:val="center"/>
+        <w:rPr>
+          <w:lang w:val="lt-LT"/>
+        </w:rPr>
+      </w:pPr>
+      <w:r>
+        <w:rPr>
+          <w:lang w:val="lt-LT"/>
+        </w:rPr>
+        <w:lastRenderedPageBreak/>
+        <w:drawing>
+          <wp:inline distT="0" distB="0" distL="0" distR="0" wp14:anchorId="1710C598" wp14:editId="2064A4E1">
+            <wp:extent cx="5760720" cy="2790190"/>
+            <wp:effectExtent l="0" t="0" r="0" b="0"/>
+            <wp:docPr id="1618554168" name="Paveikslėlis 1" descr="Paveikslėlis, kuriame yra tekstas, ekrano kopija, Šriftas, programinė įranga&#10;&#10;Automatiškai sugeneruotas aprašymas"/>
+            <wp:cNvGraphicFramePr>
+              <a:graphicFrameLocks xmlns:a="http://schemas.openxmlformats.org/drawingml/2006/main" noChangeAspect="1"/>
+            </wp:cNvGraphicFramePr>
+            <a:graphic xmlns:a="http://schemas.openxmlformats.org/drawingml/2006/main">
+              <a:graphicData uri="http://schemas.openxmlformats.org/drawingml/2006/picture">
+                <pic:pic xmlns:pic="http://schemas.openxmlformats.org/drawingml/2006/picture">
+                  <pic:nvPicPr>
+                    <pic:cNvPr id="1618554168" name="Paveikslėlis 1" descr="Paveikslėlis, kuriame yra tekstas, ekrano kopija, Šriftas, programinė įranga&#10;&#10;Automatiškai sugeneruotas aprašymas"/>
+                    <pic:cNvPicPr/>
+                  </pic:nvPicPr>
+                  <pic:blipFill>
+                    <a:blip r:embed="rId13"/>
+                    <a:stretch>
+                      <a:fillRect/>
+                    </a:stretch>
+                  </pic:blipFill>
+                  <pic:spPr>
+                    <a:xfrm>
+                      <a:off x="0" y="0"/>
+                      <a:ext cx="5760720" cy="2790190"/>
+                    </a:xfrm>
+                    <a:prstGeom prst="rect">
+                      <a:avLst/>
+                    </a:prstGeom>
+                  </pic:spPr>
+                </pic:pic>
+              </a:graphicData>
+            </a:graphic>
+          </wp:inline>
+        </w:drawing>
+      </w:r>
+    </w:p>
+    <w:p>
+      <w:pPr>
+        <w:jc w:val="center"/>
+        <w:rPr>
+          <w:i/>
+          <w:iCs/>
+          <w:sz w:val="20"/>
+          <w:szCs w:val="20"/>
+          <w:lang w:val="lt-LT"/>
+        </w:rPr>
+      </w:pPr>
+      <w:r>
+        <w:rPr>
+          <w:i/>
+          <w:iCs/>
+          <w:sz w:val="20"/>
+          <w:szCs w:val="20"/>
+          <w:lang w:val="lt-LT"/>
+        </w:rPr>
+        <w:t>3</w:t>
+      </w:r>
+      <w:r>
+        <w:rPr>
+          <w:i/>
+          <w:iCs/>
+          <w:sz w:val="20"/>
+          <w:szCs w:val="20"/>
+          <w:lang w:val="lt-LT"/>
+        </w:rPr>
+        <w:t xml:space="preserve"> pav. </w:t>
+      </w:r>
+      <w:r>
+        <w:rPr>
+          <w:i/>
+          <w:iCs/>
+          <w:sz w:val="20"/>
+          <w:szCs w:val="20"/>
+          <w:lang w:val="lt-LT"/>
+        </w:rPr>
+        <w:t>Pagrindinis puslapis</w:t>
+      </w:r>
+      <w:r>
+        <w:rPr>
+          <w:i/>
+          <w:iCs/>
+          <w:sz w:val="20"/>
+          <w:szCs w:val="20"/>
+          <w:lang w:val="lt-LT"/>
+        </w:rPr>
+        <w:t>.</w:t>
+      </w:r>
+    </w:p>
+    <w:p>
+      <w:pPr>
+        <w:jc w:val="center"/>
+        <w:rPr>
+          <w:lang w:val="lt-LT"/>
+        </w:rPr>
+      </w:pPr>
+      <w:r>
+        <w:rPr>
+          <w:lang w:val="lt-LT"/>
+        </w:rPr>
+        <w:drawing>
+          <wp:inline distT="0" distB="0" distL="0" distR="0" wp14:anchorId="255C3F9A" wp14:editId="60FB446B">
+            <wp:extent cx="5760720" cy="2790190"/>
+            <wp:effectExtent l="0" t="0" r="0" b="0"/>
+            <wp:docPr id="1538710404" name="Paveikslėlis 1" descr="Paveikslėlis, kuriame yra tekstas, ekrano kopija, programinė įranga, Šriftas&#10;&#10;Automatiškai sugeneruotas aprašymas"/>
+            <wp:cNvGraphicFramePr>
+              <a:graphicFrameLocks xmlns:a="http://schemas.openxmlformats.org/drawingml/2006/main" noChangeAspect="1"/>
+            </wp:cNvGraphicFramePr>
+            <a:graphic xmlns:a="http://schemas.openxmlformats.org/drawingml/2006/main">
+              <a:graphicData uri="http://schemas.openxmlformats.org/drawingml/2006/picture">
+                <pic:pic xmlns:pic="http://schemas.openxmlformats.org/drawingml/2006/picture">
+                  <pic:nvPicPr>
+                    <pic:cNvPr id="1538710404" name="Paveikslėlis 1" descr="Paveikslėlis, kuriame yra tekstas, ekrano kopija, programinė įranga, Šriftas&#10;&#10;Automatiškai sugeneruotas aprašymas"/>
+                    <pic:cNvPicPr/>
+                  </pic:nvPicPr>
+                  <pic:blipFill>
+                    <a:blip r:embed="rId14"/>
+                    <a:stretch>
+                      <a:fillRect/>
+                    </a:stretch>
+                  </pic:blipFill>
+                  <pic:spPr>
+                    <a:xfrm>
+                      <a:off x="0" y="0"/>
+                      <a:ext cx="5760720" cy="2790190"/>
+                    </a:xfrm>
+                    <a:prstGeom prst="rect">
+                      <a:avLst/>
+                    </a:prstGeom>
+                  </pic:spPr>
+                </pic:pic>
+              </a:graphicData>
+            </a:graphic>
+          </wp:inline>
+        </w:drawing>
+      </w:r>
+    </w:p>
+    <w:p>
+      <w:pPr>
+        <w:jc w:val="center"/>
+        <w:rPr>
+          <w:i/>
+          <w:iCs/>
+          <w:sz w:val="20"/>
+          <w:szCs w:val="20"/>
+          <w:lang w:val="lt-LT"/>
+        </w:rPr>
+      </w:pPr>
+      <w:r>
+        <w:rPr>
+          <w:i/>
+          <w:iCs/>
+          <w:sz w:val="20"/>
+          <w:szCs w:val="20"/>
+          <w:lang w:val="lt-LT"/>
+        </w:rPr>
+        <w:t>4</w:t>
+      </w:r>
+      <w:r>
+        <w:rPr>
+          <w:i/>
+          <w:iCs/>
+          <w:sz w:val="20"/>
+          <w:szCs w:val="20"/>
+          <w:lang w:val="lt-LT"/>
+        </w:rPr>
+        <w:t xml:space="preserve"> pav. </w:t>
+      </w:r>
+      <w:r>
+        <w:rPr>
+          <w:i/>
+          <w:iCs/>
+          <w:sz w:val="20"/>
+          <w:szCs w:val="20"/>
+          <w:lang w:val="lt-LT"/>
+        </w:rPr>
+        <w:t>Prisijungimo puslapis</w:t>
+      </w:r>
+      <w:r>
+        <w:rPr>
+          <w:i/>
+          <w:iCs/>
+          <w:sz w:val="20"/>
+          <w:szCs w:val="20"/>
+          <w:lang w:val="lt-LT"/>
+        </w:rPr>
+        <w:t>.</w:t>
+      </w:r>
+    </w:p>
+    <w:p>
+      <w:pPr>
+        <w:jc w:val="center"/>
+        <w:rPr>
+          <w:lang w:val="lt-LT"/>
+        </w:rPr>
+      </w:pPr>
+      <w:r>
+        <w:rPr>
+          <w:lang w:val="lt-LT"/>
+        </w:rPr>
+        <w:lastRenderedPageBreak/>
+        <w:drawing>
+          <wp:inline distT="0" distB="0" distL="0" distR="0" wp14:anchorId="5BFB873F" wp14:editId="7184779F">
+            <wp:extent cx="5760720" cy="2818765"/>
+            <wp:effectExtent l="0" t="0" r="0" b="635"/>
+            <wp:docPr id="1509924499" name="Paveikslėlis 1" descr="Paveikslėlis, kuriame yra tekstas, ekrano kopija, programinė įranga, Tinklalapis&#10;&#10;Automatiškai sugeneruotas aprašymas"/>
+            <wp:cNvGraphicFramePr>
+              <a:graphicFrameLocks xmlns:a="http://schemas.openxmlformats.org/drawingml/2006/main" noChangeAspect="1"/>
+            </wp:cNvGraphicFramePr>
+            <a:graphic xmlns:a="http://schemas.openxmlformats.org/drawingml/2006/main">
+              <a:graphicData uri="http://schemas.openxmlformats.org/drawingml/2006/picture">
+                <pic:pic xmlns:pic="http://schemas.openxmlformats.org/drawingml/2006/picture">
+                  <pic:nvPicPr>
+                    <pic:cNvPr id="1509924499" name="Paveikslėlis 1" descr="Paveikslėlis, kuriame yra tekstas, ekrano kopija, programinė įranga, Tinklalapis&#10;&#10;Automatiškai sugeneruotas aprašymas"/>
+                    <pic:cNvPicPr/>
+                  </pic:nvPicPr>
+                  <pic:blipFill>
+                    <a:blip r:embed="rId15"/>
+                    <a:stretch>
+                      <a:fillRect/>
+                    </a:stretch>
+                  </pic:blipFill>
+                  <pic:spPr>
+                    <a:xfrm>
+                      <a:off x="0" y="0"/>
+                      <a:ext cx="5760720" cy="2818765"/>
+                    </a:xfrm>
+                    <a:prstGeom prst="rect">
+                      <a:avLst/>
+                    </a:prstGeom>
+                  </pic:spPr>
+                </pic:pic>
+              </a:graphicData>
+            </a:graphic>
+          </wp:inline>
+        </w:drawing>
+      </w:r>
+    </w:p>
+    <w:p>
+      <w:pPr>
+        <w:jc w:val="center"/>
+        <w:rPr>
+          <w:i/>
+          <w:iCs/>
+          <w:sz w:val="20"/>
+          <w:szCs w:val="20"/>
+          <w:lang w:val="lt-LT"/>
+        </w:rPr>
+      </w:pPr>
+      <w:r>
+        <w:rPr>
+          <w:i/>
+          <w:iCs/>
+          <w:sz w:val="20"/>
+          <w:szCs w:val="20"/>
+          <w:lang w:val="lt-LT"/>
+        </w:rPr>
+        <w:t>5</w:t>
+      </w:r>
+      <w:r>
+        <w:rPr>
+          <w:i/>
+          <w:iCs/>
+          <w:sz w:val="20"/>
+          <w:szCs w:val="20"/>
+          <w:lang w:val="lt-LT"/>
+        </w:rPr>
+        <w:t xml:space="preserve"> pav. </w:t>
+      </w:r>
+      <w:r>
+        <w:rPr>
+          <w:i/>
+          <w:iCs/>
+          <w:sz w:val="20"/>
+          <w:szCs w:val="20"/>
+          <w:lang w:val="lt-LT"/>
+        </w:rPr>
+        <w:t>Registracijos</w:t>
+      </w:r>
+      <w:r>
+        <w:rPr>
+          <w:i/>
+          <w:iCs/>
+          <w:sz w:val="20"/>
+          <w:szCs w:val="20"/>
+          <w:lang w:val="lt-LT"/>
+        </w:rPr>
+        <w:t xml:space="preserve"> puslapis</w:t>
+      </w:r>
+      <w:r>
+        <w:rPr>
+          <w:i/>
+          <w:iCs/>
+          <w:sz w:val="20"/>
+          <w:szCs w:val="20"/>
+          <w:lang w:val="lt-LT"/>
+        </w:rPr>
+        <w:t>.</w:t>
+      </w:r>
+    </w:p>
+    <w:p>
+      <w:pPr>
+        <w:jc w:val="center"/>
+        <w:rPr>
+          <w:i/>
+          <w:iCs/>
+          <w:sz w:val="20"/>
+          <w:szCs w:val="20"/>
+          <w:lang w:val="lt-LT"/>
+        </w:rPr>
+      </w:pPr>
+    </w:p>
+    <w:p>
+      <w:pPr>
+        <w:jc w:val="center"/>
+        <w:rPr>
+          <w:i/>
+          <w:iCs/>
+          <w:sz w:val="20"/>
+          <w:szCs w:val="20"/>
+          <w:lang w:val="lt-LT"/>
+        </w:rPr>
+      </w:pPr>
+      <w:r>
+        <w:rPr>
+          <w:i/>
+          <w:iCs/>
+          <w:sz w:val="20"/>
+          <w:szCs w:val="20"/>
+          <w:lang w:val="lt-LT"/>
+        </w:rPr>
+        <w:drawing>
+          <wp:inline distT="0" distB="0" distL="0" distR="0" wp14:anchorId="62592B21" wp14:editId="05EC67C6">
+            <wp:extent cx="5760720" cy="2830830"/>
+            <wp:effectExtent l="0" t="0" r="0" b="7620"/>
+            <wp:docPr id="1546133946" name="Paveikslėlis 1" descr="Paveikslėlis, kuriame yra tekstas, ekrano kopija, Šriftas, Tinklalapis&#10;&#10;Automatiškai sugeneruotas aprašymas"/>
+            <wp:cNvGraphicFramePr>
+              <a:graphicFrameLocks xmlns:a="http://schemas.openxmlformats.org/drawingml/2006/main" noChangeAspect="1"/>
+            </wp:cNvGraphicFramePr>
+            <a:graphic xmlns:a="http://schemas.openxmlformats.org/drawingml/2006/main">
+              <a:graphicData uri="http://schemas.openxmlformats.org/drawingml/2006/picture">
+                <pic:pic xmlns:pic="http://schemas.openxmlformats.org/drawingml/2006/picture">
+                  <pic:nvPicPr>
+                    <pic:cNvPr id="1546133946" name="Paveikslėlis 1" descr="Paveikslėlis, kuriame yra tekstas, ekrano kopija, Šriftas, Tinklalapis&#10;&#10;Automatiškai sugeneruotas aprašymas"/>
+                    <pic:cNvPicPr/>
+                  </pic:nvPicPr>
+                  <pic:blipFill>
+                    <a:blip r:embed="rId16"/>
+                    <a:stretch>
+                      <a:fillRect/>
+                    </a:stretch>
+                  </pic:blipFill>
+                  <pic:spPr>
+                    <a:xfrm>
+                      <a:off x="0" y="0"/>
+                      <a:ext cx="5760720" cy="2830830"/>
+                    </a:xfrm>
+                    <a:prstGeom prst="rect">
+                      <a:avLst/>
+                    </a:prstGeom>
+                  </pic:spPr>
+                </pic:pic>
+              </a:graphicData>
+            </a:graphic>
+          </wp:inline>
+        </w:drawing>
+      </w:r>
+    </w:p>
+    <w:p>
+      <w:pPr>
+        <w:jc w:val="center"/>
+        <w:rPr>
+          <w:i/>
+          <w:iCs/>
+          <w:sz w:val="20"/>
+          <w:szCs w:val="20"/>
+          <w:lang w:val="lt-LT"/>
+        </w:rPr>
+      </w:pPr>
+      <w:r>
+        <w:rPr>
+          <w:i/>
+          <w:iCs/>
+          <w:sz w:val="20"/>
+          <w:szCs w:val="20"/>
+          <w:lang w:val="lt-LT"/>
+        </w:rPr>
+        <w:t>6</w:t>
+      </w:r>
+      <w:r>
+        <w:rPr>
+          <w:i/>
+          <w:iCs/>
+          <w:sz w:val="20"/>
+          <w:szCs w:val="20"/>
+          <w:lang w:val="lt-LT"/>
+        </w:rPr>
+        <w:t xml:space="preserve"> pav. </w:t>
+      </w:r>
+      <w:r>
+        <w:rPr>
+          <w:i/>
+          <w:iCs/>
+          <w:sz w:val="20"/>
+          <w:szCs w:val="20"/>
+          <w:lang w:val="lt-LT"/>
+        </w:rPr>
+        <w:t>Kategorijos peržiūros puslapis</w:t>
+      </w:r>
+      <w:r>
+        <w:rPr>
+          <w:i/>
+          <w:iCs/>
+          <w:sz w:val="20"/>
+          <w:szCs w:val="20"/>
+          <w:lang w:val="lt-LT"/>
+        </w:rPr>
+        <w:t>.</w:t>
+      </w:r>
+    </w:p>
+    <w:p>
+      <w:pPr>
+        <w:jc w:val="center"/>
+        <w:rPr>
+          <w:i/>
+          <w:iCs/>
+          <w:sz w:val="20"/>
+          <w:szCs w:val="20"/>
+          <w:lang w:val="lt-LT"/>
+        </w:rPr>
+      </w:pPr>
+    </w:p>
+    <w:p>
+      <w:pPr>
+        <w:jc w:val="center"/>
+        <w:rPr>
+          <w:i/>
+          <w:iCs/>
+          <w:sz w:val="20"/>
+          <w:szCs w:val="20"/>
+          <w:lang w:val="lt-LT"/>
+        </w:rPr>
+      </w:pPr>
+      <w:r>
+        <w:rPr>
+          <w:i/>
+          <w:iCs/>
+          <w:sz w:val="20"/>
+          <w:szCs w:val="20"/>
+          <w:lang w:val="lt-LT"/>
+        </w:rPr>
+        <w:lastRenderedPageBreak/>
+        <w:drawing>
+          <wp:inline distT="0" distB="0" distL="0" distR="0" wp14:anchorId="479CF36D" wp14:editId="5A1F6892">
+            <wp:extent cx="5760720" cy="2450465"/>
+            <wp:effectExtent l="0" t="0" r="0" b="6985"/>
+            <wp:docPr id="2013588995" name="Paveikslėlis 1" descr="Paveikslėlis, kuriame yra tekstas, ekrano kopija, Šriftas&#10;&#10;Automatiškai sugeneruotas aprašymas"/>
+            <wp:cNvGraphicFramePr>
+              <a:graphicFrameLocks xmlns:a="http://schemas.openxmlformats.org/drawingml/2006/main" noChangeAspect="1"/>
+            </wp:cNvGraphicFramePr>
+            <a:graphic xmlns:a="http://schemas.openxmlformats.org/drawingml/2006/main">
+              <a:graphicData uri="http://schemas.openxmlformats.org/drawingml/2006/picture">
+                <pic:pic xmlns:pic="http://schemas.openxmlformats.org/drawingml/2006/picture">
+                  <pic:nvPicPr>
+                    <pic:cNvPr id="2013588995" name="Paveikslėlis 1" descr="Paveikslėlis, kuriame yra tekstas, ekrano kopija, Šriftas&#10;&#10;Automatiškai sugeneruotas aprašymas"/>
+                    <pic:cNvPicPr/>
+                  </pic:nvPicPr>
+                  <pic:blipFill>
+                    <a:blip r:embed="rId17"/>
+                    <a:stretch>
+                      <a:fillRect/>
+                    </a:stretch>
+                  </pic:blipFill>
+                  <pic:spPr>
+                    <a:xfrm>
+                      <a:off x="0" y="0"/>
+                      <a:ext cx="5760720" cy="2450465"/>
+                    </a:xfrm>
+                    <a:prstGeom prst="rect">
+                      <a:avLst/>
+                    </a:prstGeom>
+                  </pic:spPr>
+                </pic:pic>
+              </a:graphicData>
+            </a:graphic>
+          </wp:inline>
+        </w:drawing>
+      </w:r>
+    </w:p>
+    <w:p>
+      <w:pPr>
+        <w:jc w:val="center"/>
+        <w:rPr>
+          <w:i/>
+          <w:iCs/>
+          <w:sz w:val="20"/>
+          <w:szCs w:val="20"/>
+          <w:lang w:val="lt-LT"/>
+        </w:rPr>
+      </w:pPr>
+      <w:r>
+        <w:rPr>
+          <w:i/>
+          <w:iCs/>
+          <w:sz w:val="20"/>
+          <w:szCs w:val="20"/>
+          <w:lang w:val="en-US"/>
+        </w:rPr>
+        <w:t>7</w:t>
+      </w:r>
+      <w:r>
+        <w:rPr>
+          <w:i/>
+          <w:iCs/>
+          <w:sz w:val="20"/>
+          <w:szCs w:val="20"/>
+          <w:lang w:val="lt-LT"/>
+        </w:rPr>
+        <w:t xml:space="preserve"> </w:t>
+      </w:r>
+      <w:proofErr w:type="gramStart"/>
+      <w:r>
+        <w:rPr>
+          <w:i/>
+          <w:iCs/>
+          <w:sz w:val="20"/>
+          <w:szCs w:val="20"/>
+          <w:lang w:val="lt-LT"/>
+        </w:rPr>
+        <w:t>pav</w:t>
+      </w:r>
+      <w:proofErr w:type="gramEnd"/>
+      <w:r>
+        <w:rPr>
+          <w:i/>
+          <w:iCs/>
+          <w:sz w:val="20"/>
+          <w:szCs w:val="20"/>
+          <w:lang w:val="lt-LT"/>
+        </w:rPr>
+        <w:t xml:space="preserve">. </w:t>
+      </w:r>
+      <w:r>
+        <w:rPr>
+          <w:i/>
+          <w:iCs/>
+          <w:sz w:val="20"/>
+          <w:szCs w:val="20"/>
+          <w:lang w:val="lt-LT"/>
+        </w:rPr>
+        <w:t xml:space="preserve">Kategorijos </w:t>
+      </w:r>
+      <w:proofErr w:type="spellStart"/>
+      <w:r>
+        <w:rPr>
+          <w:i/>
+          <w:iCs/>
+          <w:sz w:val="20"/>
+          <w:szCs w:val="20"/>
+          <w:lang w:val="lt-LT"/>
+        </w:rPr>
+        <w:t>ištrinimo</w:t>
+      </w:r>
+      <w:proofErr w:type="spellEnd"/>
+      <w:r>
+        <w:rPr>
+          <w:i/>
+          <w:iCs/>
+          <w:sz w:val="20"/>
+          <w:szCs w:val="20"/>
+          <w:lang w:val="lt-LT"/>
+        </w:rPr>
+        <w:t xml:space="preserve"> forma</w:t>
+      </w:r>
+      <w:r>
+        <w:rPr>
+          <w:i/>
+          <w:iCs/>
+          <w:sz w:val="20"/>
+          <w:szCs w:val="20"/>
+          <w:lang w:val="lt-LT"/>
+        </w:rPr>
+        <w:t>.</w:t>
+      </w:r>
+    </w:p>
+    <w:p>
+      <w:pPr>
+        <w:jc w:val="center"/>
+        <w:rPr>
+          <w:i/>
+          <w:iCs/>
+          <w:sz w:val="20"/>
+          <w:szCs w:val="20"/>
+          <w:lang w:val="lt-LT"/>
+        </w:rPr>
+      </w:pPr>
+    </w:p>
+    <w:p>
+      <w:pPr>
+        <w:jc w:val="center"/>
+        <w:rPr>
+          <w:i/>
+          <w:iCs/>
+          <w:sz w:val="20"/>
+          <w:szCs w:val="20"/>
+          <w:lang w:val="lt-LT"/>
+        </w:rPr>
+      </w:pPr>
+    </w:p>
+    <w:p>
+      <w:pPr>
+        <w:jc w:val="center"/>
+        <w:rPr>
+          <w:i/>
+          <w:iCs/>
+          <w:sz w:val="20"/>
+          <w:szCs w:val="20"/>
+          <w:lang w:val="lt-LT"/>
+        </w:rPr>
+      </w:pPr>
+      <w:r>
+        <w:rPr>
+          <w:i/>
+          <w:iCs/>
+          <w:sz w:val="20"/>
+          <w:szCs w:val="20"/>
+          <w:lang w:val="lt-LT"/>
+        </w:rPr>
+        <w:drawing>
+          <wp:inline distT="0" distB="0" distL="0" distR="0" wp14:anchorId="56A3B458" wp14:editId="5B1D3A44">
+            <wp:extent cx="5760720" cy="3446145"/>
+            <wp:effectExtent l="0" t="0" r="0" b="1905"/>
+            <wp:docPr id="573753963" name="Paveikslėlis 1" descr="Paveikslėlis, kuriame yra tekstas, ekrano kopija, Šriftas&#10;&#10;Automatiškai sugeneruotas aprašymas"/>
+            <wp:cNvGraphicFramePr>
+              <a:graphicFrameLocks xmlns:a="http://schemas.openxmlformats.org/drawingml/2006/main" noChangeAspect="1"/>
+            </wp:cNvGraphicFramePr>
+            <a:graphic xmlns:a="http://schemas.openxmlformats.org/drawingml/2006/main">
+              <a:graphicData uri="http://schemas.openxmlformats.org/drawingml/2006/picture">
+                <pic:pic xmlns:pic="http://schemas.openxmlformats.org/drawingml/2006/picture">
+                  <pic:nvPicPr>
+                    <pic:cNvPr id="573753963" name="Paveikslėlis 1" descr="Paveikslėlis, kuriame yra tekstas, ekrano kopija, Šriftas&#10;&#10;Automatiškai sugeneruotas aprašymas"/>
+                    <pic:cNvPicPr/>
+                  </pic:nvPicPr>
+                  <pic:blipFill>
+                    <a:blip r:embed="rId18"/>
+                    <a:stretch>
+                      <a:fillRect/>
+                    </a:stretch>
+                  </pic:blipFill>
+                  <pic:spPr>
+                    <a:xfrm>
+                      <a:off x="0" y="0"/>
+                      <a:ext cx="5760720" cy="3446145"/>
+                    </a:xfrm>
+                    <a:prstGeom prst="rect">
+                      <a:avLst/>
+                    </a:prstGeom>
+                  </pic:spPr>
+                </pic:pic>
+              </a:graphicData>
+            </a:graphic>
+          </wp:inline>
+        </w:drawing>
+      </w:r>
+    </w:p>
+    <w:p>
+      <w:pPr>
+        <w:jc w:val="center"/>
+        <w:rPr>
+          <w:i/>
+          <w:iCs/>
+          <w:sz w:val="20"/>
+          <w:szCs w:val="20"/>
+          <w:lang w:val="lt-LT"/>
+        </w:rPr>
+      </w:pPr>
+      <w:r>
+        <w:rPr>
+          <w:i/>
+          <w:iCs/>
+          <w:sz w:val="20"/>
+          <w:szCs w:val="20"/>
+          <w:lang w:val="en-US"/>
+        </w:rPr>
+        <w:t>8</w:t>
+      </w:r>
+      <w:r>
+        <w:rPr>
+          <w:i/>
+          <w:iCs/>
+          <w:sz w:val="20"/>
+          <w:szCs w:val="20"/>
+          <w:lang w:val="lt-LT"/>
+        </w:rPr>
+        <w:t xml:space="preserve"> </w:t>
+      </w:r>
+      <w:proofErr w:type="gramStart"/>
+      <w:r>
+        <w:rPr>
+          <w:i/>
+          <w:iCs/>
+          <w:sz w:val="20"/>
+          <w:szCs w:val="20"/>
+          <w:lang w:val="lt-LT"/>
+        </w:rPr>
+        <w:t>pav</w:t>
+      </w:r>
+      <w:proofErr w:type="gramEnd"/>
+      <w:r>
+        <w:rPr>
+          <w:i/>
+          <w:iCs/>
+          <w:sz w:val="20"/>
+          <w:szCs w:val="20"/>
+          <w:lang w:val="lt-LT"/>
+        </w:rPr>
+        <w:t xml:space="preserve">. </w:t>
+      </w:r>
+      <w:r>
+        <w:rPr>
+          <w:i/>
+          <w:iCs/>
+          <w:sz w:val="20"/>
+          <w:szCs w:val="20"/>
+          <w:lang w:val="lt-LT"/>
+        </w:rPr>
+        <w:t xml:space="preserve">Kategorijos </w:t>
+      </w:r>
+      <w:r>
+        <w:rPr>
+          <w:i/>
+          <w:iCs/>
+          <w:sz w:val="20"/>
+          <w:szCs w:val="20"/>
+          <w:lang w:val="lt-LT"/>
+        </w:rPr>
+        <w:t>redagavimo</w:t>
+      </w:r>
+      <w:r>
+        <w:rPr>
+          <w:i/>
+          <w:iCs/>
+          <w:sz w:val="20"/>
+          <w:szCs w:val="20"/>
+          <w:lang w:val="lt-LT"/>
+        </w:rPr>
+        <w:t xml:space="preserve"> forma</w:t>
+      </w:r>
+      <w:r>
+        <w:rPr>
+          <w:i/>
+          <w:iCs/>
+          <w:sz w:val="20"/>
+          <w:szCs w:val="20"/>
+          <w:lang w:val="lt-LT"/>
+        </w:rPr>
+        <w:t>.</w:t>
+      </w:r>
+    </w:p>
+    <w:p>
+      <w:pPr>
+        <w:jc w:val="center"/>
+        <w:rPr>
+          <w:i/>
+          <w:iCs/>
+          <w:sz w:val="20"/>
+          <w:szCs w:val="20"/>
+          <w:lang w:val="lt-LT"/>
+        </w:rPr>
+      </w:pPr>
+    </w:p>
+    <w:p>
+      <w:pPr>
+        <w:jc w:val="center"/>
+        <w:rPr>
+          <w:i/>
+          <w:iCs/>
+          <w:sz w:val="20"/>
+          <w:szCs w:val="20"/>
+          <w:lang w:val="lt-LT"/>
+        </w:rPr>
+      </w:pPr>
+      <w:r>
+        <w:rPr>
+          <w:i/>
+          <w:iCs/>
+          <w:sz w:val="20"/>
+          <w:szCs w:val="20"/>
+          <w:lang w:val="lt-LT"/>
+        </w:rPr>
+        <w:lastRenderedPageBreak/>
+        <w:drawing>
+          <wp:inline distT="0" distB="0" distL="0" distR="0" wp14:anchorId="129A7EFA" wp14:editId="2BAC3A77">
+            <wp:extent cx="5760720" cy="2117090"/>
+            <wp:effectExtent l="0" t="0" r="0" b="0"/>
+            <wp:docPr id="817936523" name="Paveikslėlis 1" descr="Paveikslėlis, kuriame yra tekstas, ekrano kopija, Šriftas, skaičius&#10;&#10;Automatiškai sugeneruotas aprašymas"/>
+            <wp:cNvGraphicFramePr>
+              <a:graphicFrameLocks xmlns:a="http://schemas.openxmlformats.org/drawingml/2006/main" noChangeAspect="1"/>
+            </wp:cNvGraphicFramePr>
+            <a:graphic xmlns:a="http://schemas.openxmlformats.org/drawingml/2006/main">
+              <a:graphicData uri="http://schemas.openxmlformats.org/drawingml/2006/picture">
+                <pic:pic xmlns:pic="http://schemas.openxmlformats.org/drawingml/2006/picture">
+                  <pic:nvPicPr>
+                    <pic:cNvPr id="817936523" name="Paveikslėlis 1" descr="Paveikslėlis, kuriame yra tekstas, ekrano kopija, Šriftas, skaičius&#10;&#10;Automatiškai sugeneruotas aprašymas"/>
+                    <pic:cNvPicPr/>
+                  </pic:nvPicPr>
+                  <pic:blipFill>
+                    <a:blip r:embed="rId19"/>
+                    <a:stretch>
+                      <a:fillRect/>
+                    </a:stretch>
+                  </pic:blipFill>
+                  <pic:spPr>
+                    <a:xfrm>
+                      <a:off x="0" y="0"/>
+                      <a:ext cx="5760720" cy="2117090"/>
+                    </a:xfrm>
+                    <a:prstGeom prst="rect">
+                      <a:avLst/>
+                    </a:prstGeom>
+                  </pic:spPr>
+                </pic:pic>
+              </a:graphicData>
+            </a:graphic>
+          </wp:inline>
+        </w:drawing>
+      </w:r>
+    </w:p>
+    <w:p>
+      <w:pPr>
+        <w:jc w:val="center"/>
+        <w:rPr>
+          <w:i/>
+          <w:iCs/>
+          <w:sz w:val="20"/>
+          <w:szCs w:val="20"/>
+          <w:lang w:val="lt-LT"/>
+        </w:rPr>
+      </w:pPr>
+      <w:r>
+        <w:rPr>
+          <w:i/>
+          <w:iCs/>
+          <w:sz w:val="20"/>
+          <w:szCs w:val="20"/>
+          <w:lang w:val="en-US"/>
+        </w:rPr>
+        <w:t>9</w:t>
+      </w:r>
+      <w:r>
+        <w:rPr>
+          <w:i/>
+          <w:iCs/>
+          <w:sz w:val="20"/>
+          <w:szCs w:val="20"/>
+          <w:lang w:val="lt-LT"/>
+        </w:rPr>
+        <w:t xml:space="preserve"> </w:t>
+      </w:r>
+      <w:proofErr w:type="gramStart"/>
+      <w:r>
+        <w:rPr>
+          <w:i/>
+          <w:iCs/>
+          <w:sz w:val="20"/>
+          <w:szCs w:val="20"/>
+          <w:lang w:val="lt-LT"/>
+        </w:rPr>
+        <w:t>pav</w:t>
+      </w:r>
+      <w:proofErr w:type="gramEnd"/>
+      <w:r>
+        <w:rPr>
+          <w:i/>
+          <w:iCs/>
+          <w:sz w:val="20"/>
+          <w:szCs w:val="20"/>
+          <w:lang w:val="lt-LT"/>
+        </w:rPr>
+        <w:t xml:space="preserve">. </w:t>
+      </w:r>
+      <w:r>
+        <w:rPr>
+          <w:i/>
+          <w:iCs/>
+          <w:sz w:val="20"/>
+          <w:szCs w:val="20"/>
+          <w:lang w:val="lt-LT"/>
+        </w:rPr>
+        <w:t>Žaidimo pridėjimo forma</w:t>
+      </w:r>
+      <w:r>
+        <w:rPr>
+          <w:i/>
+          <w:iCs/>
+          <w:sz w:val="20"/>
+          <w:szCs w:val="20"/>
+          <w:lang w:val="lt-LT"/>
+        </w:rPr>
+        <w:t>.</w:t>
+      </w:r>
+    </w:p>
+    <w:p>
+      <w:pPr>
+        <w:jc w:val="center"/>
+        <w:rPr>
+          <w:i/>
+          <w:iCs/>
+          <w:sz w:val="20"/>
+          <w:szCs w:val="20"/>
+          <w:lang w:val="lt-LT"/>
+        </w:rPr>
+      </w:pPr>
+    </w:p>
+    <w:p>
+      <w:pPr>
+        <w:jc w:val="center"/>
+        <w:rPr>
+          <w:i/>
+          <w:iCs/>
+          <w:sz w:val="20"/>
+          <w:szCs w:val="20"/>
+          <w:lang w:val="lt-LT"/>
+        </w:rPr>
+      </w:pPr>
+      <w:r>
+        <w:rPr>
+          <w:i/>
+          <w:iCs/>
+          <w:sz w:val="20"/>
+          <w:szCs w:val="20"/>
+          <w:lang w:val="lt-LT"/>
+        </w:rPr>
+        <w:drawing>
+          <wp:inline distT="0" distB="0" distL="0" distR="0" wp14:anchorId="5F2BA31D" wp14:editId="625B285F">
+            <wp:extent cx="5760720" cy="2809875"/>
+            <wp:effectExtent l="0" t="0" r="0" b="9525"/>
+            <wp:docPr id="861494333" name="Paveikslėlis 1" descr="Paveikslėlis, kuriame yra tekstas, ekrano kopija, programinė įranga, Kompiuterio piktograma&#10;&#10;Automatiškai sugeneruotas aprašymas"/>
+            <wp:cNvGraphicFramePr>
+              <a:graphicFrameLocks xmlns:a="http://schemas.openxmlformats.org/drawingml/2006/main" noChangeAspect="1"/>
+            </wp:cNvGraphicFramePr>
+            <a:graphic xmlns:a="http://schemas.openxmlformats.org/drawingml/2006/main">
+              <a:graphicData uri="http://schemas.openxmlformats.org/drawingml/2006/picture">
+                <pic:pic xmlns:pic="http://schemas.openxmlformats.org/drawingml/2006/picture">
+                  <pic:nvPicPr>
+                    <pic:cNvPr id="861494333" name="Paveikslėlis 1" descr="Paveikslėlis, kuriame yra tekstas, ekrano kopija, programinė įranga, Kompiuterio piktograma&#10;&#10;Automatiškai sugeneruotas aprašymas"/>
+                    <pic:cNvPicPr/>
+                  </pic:nvPicPr>
+                  <pic:blipFill>
+                    <a:blip r:embed="rId20"/>
+                    <a:stretch>
+                      <a:fillRect/>
+                    </a:stretch>
+                  </pic:blipFill>
+                  <pic:spPr>
+                    <a:xfrm>
+                      <a:off x="0" y="0"/>
+                      <a:ext cx="5760720" cy="2809875"/>
+                    </a:xfrm>
+                    <a:prstGeom prst="rect">
+                      <a:avLst/>
+                    </a:prstGeom>
+                  </pic:spPr>
+                </pic:pic>
+              </a:graphicData>
+            </a:graphic>
+          </wp:inline>
+        </w:drawing>
+      </w:r>
+    </w:p>
+    <w:p>
+      <w:pPr>
+        <w:jc w:val="center"/>
+        <w:rPr>
+          <w:i/>
+          <w:iCs/>
+          <w:sz w:val="20"/>
+          <w:szCs w:val="20"/>
+          <w:lang w:val="lt-LT"/>
+        </w:rPr>
+      </w:pPr>
+      <w:r>
+        <w:rPr>
+          <w:i/>
+          <w:iCs/>
+          <w:sz w:val="20"/>
+          <w:szCs w:val="20"/>
+          <w:lang w:val="en-US"/>
+        </w:rPr>
+        <w:t>10</w:t>
+      </w:r>
+      <w:r>
+        <w:rPr>
+          <w:i/>
+          <w:iCs/>
+          <w:sz w:val="20"/>
+          <w:szCs w:val="20"/>
+          <w:lang w:val="lt-LT"/>
+        </w:rPr>
+        <w:t xml:space="preserve"> </w:t>
+      </w:r>
+      <w:proofErr w:type="gramStart"/>
+      <w:r>
+        <w:rPr>
+          <w:i/>
+          <w:iCs/>
+          <w:sz w:val="20"/>
+          <w:szCs w:val="20"/>
+          <w:lang w:val="lt-LT"/>
+        </w:rPr>
+        <w:t>pav</w:t>
+      </w:r>
+      <w:proofErr w:type="gramEnd"/>
+      <w:r>
+        <w:rPr>
+          <w:i/>
+          <w:iCs/>
+          <w:sz w:val="20"/>
+          <w:szCs w:val="20"/>
+          <w:lang w:val="lt-LT"/>
+        </w:rPr>
+        <w:t xml:space="preserve">. </w:t>
+      </w:r>
+      <w:r>
+        <w:rPr>
+          <w:i/>
+          <w:iCs/>
+          <w:sz w:val="20"/>
+          <w:szCs w:val="20"/>
+          <w:lang w:val="lt-LT"/>
+        </w:rPr>
+        <w:t xml:space="preserve">Žaidimo </w:t>
+      </w:r>
+      <w:r>
+        <w:rPr>
+          <w:i/>
+          <w:iCs/>
+          <w:sz w:val="20"/>
+          <w:szCs w:val="20"/>
+          <w:lang w:val="lt-LT"/>
+        </w:rPr>
+        <w:t>peržiūros puslapis</w:t>
+      </w:r>
+      <w:r>
+        <w:rPr>
+          <w:i/>
+          <w:iCs/>
+          <w:sz w:val="20"/>
+          <w:szCs w:val="20"/>
+          <w:lang w:val="lt-LT"/>
+        </w:rPr>
+        <w:t>.</w:t>
+      </w:r>
+    </w:p>
+    <w:p>
+      <w:pPr>
+        <w:jc w:val="center"/>
+        <w:rPr>
+          <w:i/>
+          <w:iCs/>
+          <w:sz w:val="20"/>
+          <w:szCs w:val="20"/>
+          <w:lang w:val="lt-LT"/>
+        </w:rPr>
+      </w:pPr>
+    </w:p>
+    <w:p>
+      <w:pPr>
+        <w:jc w:val="center"/>
+        <w:rPr>
+          <w:i/>
+          <w:iCs/>
+          <w:sz w:val="20"/>
+          <w:szCs w:val="20"/>
+          <w:lang w:val="lt-LT"/>
+        </w:rPr>
+      </w:pPr>
+    </w:p>
+    <w:p>
+      <w:pPr>
+        <w:jc w:val="center"/>
+        <w:rPr>
+          <w:i/>
+          <w:iCs/>
+          <w:sz w:val="20"/>
+          <w:szCs w:val="20"/>
+          <w:lang w:val="lt-LT"/>
+        </w:rPr>
+      </w:pPr>
+      <w:r>
+        <w:rPr>
+          <w:i/>
+          <w:iCs/>
+          <w:sz w:val="20"/>
+          <w:szCs w:val="20"/>
+          <w:lang w:val="lt-LT"/>
+        </w:rPr>
+        <w:drawing>
+          <wp:inline distT="0" distB="0" distL="0" distR="0" wp14:anchorId="534BBA25" wp14:editId="34656F2B">
+            <wp:extent cx="4041361" cy="1477645"/>
+            <wp:effectExtent l="0" t="0" r="0" b="8255"/>
+            <wp:docPr id="1106749198" name="Paveikslėlis 1" descr="Paveikslėlis, kuriame yra tekstas, ekrano kopija, Šriftas, programinė įranga&#10;&#10;Automatiškai sugeneruotas aprašymas"/>
+            <wp:cNvGraphicFramePr>
+              <a:graphicFrameLocks xmlns:a="http://schemas.openxmlformats.org/drawingml/2006/main" noChangeAspect="1"/>
+            </wp:cNvGraphicFramePr>
+            <a:graphic xmlns:a="http://schemas.openxmlformats.org/drawingml/2006/main">
+              <a:graphicData uri="http://schemas.openxmlformats.org/drawingml/2006/picture">
+                <pic:pic xmlns:pic="http://schemas.openxmlformats.org/drawingml/2006/picture">
+                  <pic:nvPicPr>
+                    <pic:cNvPr id="1106749198" name="Paveikslėlis 1" descr="Paveikslėlis, kuriame yra tekstas, ekrano kopija, Šriftas, programinė įranga&#10;&#10;Automatiškai sugeneruotas aprašymas"/>
+                    <pic:cNvPicPr/>
+                  </pic:nvPicPr>
+                  <pic:blipFill>
+                    <a:blip r:embed="rId21"/>
+                    <a:stretch>
+                      <a:fillRect/>
+                    </a:stretch>
+                  </pic:blipFill>
+                  <pic:spPr>
+                    <a:xfrm>
+                      <a:off x="0" y="0"/>
+                      <a:ext cx="4042995" cy="1478242"/>
+                    </a:xfrm>
+                    <a:prstGeom prst="rect">
+                      <a:avLst/>
+                    </a:prstGeom>
+                  </pic:spPr>
+                </pic:pic>
+              </a:graphicData>
+            </a:graphic>
+          </wp:inline>
+        </w:drawing>
+      </w:r>
+    </w:p>
+    <w:p>
+      <w:pPr>
+        <w:jc w:val="center"/>
+        <w:rPr>
+          <w:i/>
+          <w:iCs/>
+          <w:sz w:val="20"/>
+          <w:szCs w:val="20"/>
+          <w:lang w:val="lt-LT"/>
+        </w:rPr>
+      </w:pPr>
+      <w:r>
+        <w:rPr>
+          <w:i/>
+          <w:iCs/>
+          <w:sz w:val="20"/>
+          <w:szCs w:val="20"/>
+          <w:lang w:val="en-US"/>
+        </w:rPr>
+        <w:t>1</w:t>
+      </w:r>
+      <w:r>
+        <w:rPr>
+          <w:i/>
+          <w:iCs/>
+          <w:sz w:val="20"/>
+          <w:szCs w:val="20"/>
+          <w:lang w:val="en-US"/>
+        </w:rPr>
+        <w:t xml:space="preserve">1 </w:t>
+      </w:r>
+      <w:proofErr w:type="gramStart"/>
+      <w:r>
+        <w:rPr>
+          <w:i/>
+          <w:iCs/>
+          <w:sz w:val="20"/>
+          <w:szCs w:val="20"/>
+          <w:lang w:val="lt-LT"/>
+        </w:rPr>
+        <w:t>pav</w:t>
+      </w:r>
+      <w:proofErr w:type="gramEnd"/>
+      <w:r>
+        <w:rPr>
+          <w:i/>
+          <w:iCs/>
+          <w:sz w:val="20"/>
+          <w:szCs w:val="20"/>
+          <w:lang w:val="lt-LT"/>
+        </w:rPr>
+        <w:t xml:space="preserve">. </w:t>
+      </w:r>
+      <w:r>
+        <w:rPr>
+          <w:i/>
+          <w:iCs/>
+          <w:sz w:val="20"/>
+          <w:szCs w:val="20"/>
+          <w:lang w:val="lt-LT"/>
+        </w:rPr>
+        <w:t xml:space="preserve">Žaidimo </w:t>
+      </w:r>
+      <w:proofErr w:type="spellStart"/>
+      <w:r>
+        <w:rPr>
+          <w:i/>
+          <w:iCs/>
+          <w:sz w:val="20"/>
+          <w:szCs w:val="20"/>
+          <w:lang w:val="lt-LT"/>
+        </w:rPr>
+        <w:t>ištrinimo</w:t>
+      </w:r>
+      <w:proofErr w:type="spellEnd"/>
+      <w:r>
+        <w:rPr>
+          <w:i/>
+          <w:iCs/>
+          <w:sz w:val="20"/>
+          <w:szCs w:val="20"/>
+          <w:lang w:val="lt-LT"/>
+        </w:rPr>
+        <w:t xml:space="preserve"> forma</w:t>
+      </w:r>
+      <w:r>
+        <w:rPr>
+          <w:i/>
+          <w:iCs/>
+          <w:sz w:val="20"/>
+          <w:szCs w:val="20"/>
+          <w:lang w:val="lt-LT"/>
+        </w:rPr>
+        <w:t>.</w:t>
+      </w:r>
+    </w:p>
+    <w:p>
+      <w:pPr>
+        <w:jc w:val="center"/>
+        <w:rPr>
+          <w:i/>
+          <w:iCs/>
+          <w:sz w:val="20"/>
+          <w:szCs w:val="20"/>
+          <w:lang w:val="lt-LT"/>
+        </w:rPr>
+      </w:pPr>
+    </w:p>
+    <w:p>
+      <w:pPr>
+        <w:jc w:val="center"/>
+        <w:rPr>
+          <w:i/>
+          <w:iCs/>
+          <w:sz w:val="20"/>
+          <w:szCs w:val="20"/>
+          <w:lang w:val="lt-LT"/>
+        </w:rPr>
+      </w:pPr>
+      <w:r>
+        <w:rPr>
+          <w:i/>
+          <w:iCs/>
+          <w:sz w:val="20"/>
+          <w:szCs w:val="20"/>
+          <w:lang w:val="lt-LT"/>
+        </w:rPr>
+        <w:lastRenderedPageBreak/>
+        <w:drawing>
+          <wp:inline distT="0" distB="0" distL="0" distR="0" wp14:anchorId="433D9A55" wp14:editId="2D567F6E">
+            <wp:extent cx="4041361" cy="1477645"/>
+            <wp:effectExtent l="0" t="0" r="0" b="8255"/>
+            <wp:docPr id="427333995" name="Paveikslėlis 1" descr="Paveikslėlis, kuriame yra tekstas, ekrano kopija, Šriftas, programinė įranga&#10;&#10;Automatiškai sugeneruotas aprašymas"/>
+            <wp:cNvGraphicFramePr>
+              <a:graphicFrameLocks xmlns:a="http://schemas.openxmlformats.org/drawingml/2006/main" noChangeAspect="1"/>
+            </wp:cNvGraphicFramePr>
+            <a:graphic xmlns:a="http://schemas.openxmlformats.org/drawingml/2006/main">
+              <a:graphicData uri="http://schemas.openxmlformats.org/drawingml/2006/picture">
+                <pic:pic xmlns:pic="http://schemas.openxmlformats.org/drawingml/2006/picture">
+                  <pic:nvPicPr>
+                    <pic:cNvPr id="1106749198" name="Paveikslėlis 1" descr="Paveikslėlis, kuriame yra tekstas, ekrano kopija, Šriftas, programinė įranga&#10;&#10;Automatiškai sugeneruotas aprašymas"/>
+                    <pic:cNvPicPr/>
+                  </pic:nvPicPr>
+                  <pic:blipFill>
+                    <a:blip r:embed="rId21"/>
+                    <a:stretch>
+                      <a:fillRect/>
+                    </a:stretch>
+                  </pic:blipFill>
+                  <pic:spPr>
+                    <a:xfrm>
+                      <a:off x="0" y="0"/>
+                      <a:ext cx="4042995" cy="1478242"/>
+                    </a:xfrm>
+                    <a:prstGeom prst="rect">
+                      <a:avLst/>
+                    </a:prstGeom>
+                  </pic:spPr>
+                </pic:pic>
+              </a:graphicData>
+            </a:graphic>
+          </wp:inline>
+        </w:drawing>
+      </w:r>
+    </w:p>
+    <w:p>
+      <w:pPr>
+        <w:jc w:val="center"/>
+        <w:rPr>
+          <w:i/>
+          <w:iCs/>
+          <w:sz w:val="20"/>
+          <w:szCs w:val="20"/>
+          <w:lang w:val="lt-LT"/>
+        </w:rPr>
+      </w:pPr>
+      <w:r>
+        <w:rPr>
+          <w:i/>
+          <w:iCs/>
+          <w:sz w:val="20"/>
+          <w:szCs w:val="20"/>
+          <w:lang w:val="en-US"/>
+        </w:rPr>
+        <w:t>1</w:t>
+      </w:r>
+      <w:r>
+        <w:rPr>
+          <w:i/>
+          <w:iCs/>
+          <w:sz w:val="20"/>
+          <w:szCs w:val="20"/>
+          <w:lang w:val="en-US"/>
+        </w:rPr>
+        <w:t>2</w:t>
+      </w:r>
+      <w:r>
+        <w:rPr>
+          <w:i/>
+          <w:iCs/>
+          <w:sz w:val="20"/>
+          <w:szCs w:val="20"/>
+          <w:lang w:val="en-US"/>
+        </w:rPr>
+        <w:t xml:space="preserve"> </w:t>
+      </w:r>
+      <w:proofErr w:type="gramStart"/>
+      <w:r>
+        <w:rPr>
+          <w:i/>
+          <w:iCs/>
+          <w:sz w:val="20"/>
+          <w:szCs w:val="20"/>
+          <w:lang w:val="lt-LT"/>
+        </w:rPr>
+        <w:t>pav</w:t>
+      </w:r>
+      <w:proofErr w:type="gramEnd"/>
+      <w:r>
+        <w:rPr>
+          <w:i/>
+          <w:iCs/>
+          <w:sz w:val="20"/>
+          <w:szCs w:val="20"/>
+          <w:lang w:val="lt-LT"/>
+        </w:rPr>
+        <w:t xml:space="preserve">. </w:t>
+      </w:r>
+      <w:r>
+        <w:rPr>
+          <w:i/>
+          <w:iCs/>
+          <w:sz w:val="20"/>
+          <w:szCs w:val="20"/>
+          <w:lang w:val="lt-LT"/>
+        </w:rPr>
+        <w:t xml:space="preserve">Žaidimo </w:t>
+      </w:r>
+      <w:proofErr w:type="spellStart"/>
+      <w:r>
+        <w:rPr>
+          <w:i/>
+          <w:iCs/>
+          <w:sz w:val="20"/>
+          <w:szCs w:val="20"/>
+          <w:lang w:val="lt-LT"/>
+        </w:rPr>
+        <w:t>ištrinimo</w:t>
+      </w:r>
+      <w:proofErr w:type="spellEnd"/>
+      <w:r>
+        <w:rPr>
+          <w:i/>
+          <w:iCs/>
+          <w:sz w:val="20"/>
+          <w:szCs w:val="20"/>
+          <w:lang w:val="lt-LT"/>
+        </w:rPr>
+        <w:t xml:space="preserve"> forma</w:t>
+      </w:r>
+      <w:r>
+        <w:rPr>
+          <w:i/>
+          <w:iCs/>
+          <w:sz w:val="20"/>
+          <w:szCs w:val="20"/>
+          <w:lang w:val="lt-LT"/>
+        </w:rPr>
+        <w:t>.</w:t>
+      </w:r>
+    </w:p>
+    <w:p>
+      <w:pPr>
+        <w:jc w:val="center"/>
+        <w:rPr>
+          <w:i/>
+          <w:iCs/>
+          <w:sz w:val="20"/>
+          <w:szCs w:val="20"/>
+          <w:lang w:val="lt-LT"/>
+        </w:rPr>
+      </w:pPr>
+      <w:r>
+        <w:rPr>
+          <w:i/>
+          <w:iCs/>
+          <w:sz w:val="20"/>
+          <w:szCs w:val="20"/>
+          <w:lang w:val="lt-LT"/>
+        </w:rPr>
+        <w:drawing>
+          <wp:inline distT="0" distB="0" distL="0" distR="0" wp14:anchorId="444DB19A" wp14:editId="7218CC3A">
+            <wp:extent cx="5760720" cy="2631440"/>
+            <wp:effectExtent l="0" t="0" r="0" b="0"/>
+            <wp:docPr id="610118276" name="Paveikslėlis 1" descr="Paveikslėlis, kuriame yra tekstas, ekrano kopija, linija, Šriftas&#10;&#10;Automatiškai sugeneruotas aprašymas"/>
+            <wp:cNvGraphicFramePr>
+              <a:graphicFrameLocks xmlns:a="http://schemas.openxmlformats.org/drawingml/2006/main" noChangeAspect="1"/>
+            </wp:cNvGraphicFramePr>
+            <a:graphic xmlns:a="http://schemas.openxmlformats.org/drawingml/2006/main">
+              <a:graphicData uri="http://schemas.openxmlformats.org/drawingml/2006/picture">
+                <pic:pic xmlns:pic="http://schemas.openxmlformats.org/drawingml/2006/picture">
+                  <pic:nvPicPr>
+                    <pic:cNvPr id="610118276" name="Paveikslėlis 1" descr="Paveikslėlis, kuriame yra tekstas, ekrano kopija, linija, Šriftas&#10;&#10;Automatiškai sugeneruotas aprašymas"/>
+                    <pic:cNvPicPr/>
+                  </pic:nvPicPr>
+                  <pic:blipFill>
+                    <a:blip r:embed="rId22"/>
+                    <a:stretch>
+                      <a:fillRect/>
+                    </a:stretch>
+                  </pic:blipFill>
+                  <pic:spPr>
+                    <a:xfrm>
+                      <a:off x="0" y="0"/>
+                      <a:ext cx="5760720" cy="2631440"/>
+                    </a:xfrm>
+                    <a:prstGeom prst="rect">
+                      <a:avLst/>
+                    </a:prstGeom>
+                  </pic:spPr>
+                </pic:pic>
+              </a:graphicData>
+            </a:graphic>
+          </wp:inline>
+        </w:drawing>
+      </w:r>
+    </w:p>
+    <w:p>
+      <w:pPr>
+        <w:jc w:val="center"/>
+        <w:rPr>
+          <w:i/>
+          <w:iCs/>
+          <w:sz w:val="20"/>
+          <w:szCs w:val="20"/>
+          <w:lang w:val="lt-LT"/>
+        </w:rPr>
+      </w:pPr>
+      <w:r>
+        <w:rPr>
+          <w:i/>
+          <w:iCs/>
+          <w:sz w:val="20"/>
+          <w:szCs w:val="20"/>
+          <w:lang w:val="en-US"/>
+        </w:rPr>
+        <w:t>1</w:t>
+      </w:r>
+      <w:r>
+        <w:rPr>
+          <w:i/>
+          <w:iCs/>
+          <w:sz w:val="20"/>
+          <w:szCs w:val="20"/>
+          <w:lang w:val="en-US"/>
+        </w:rPr>
+        <w:t>3</w:t>
+      </w:r>
+      <w:r>
+        <w:rPr>
+          <w:i/>
+          <w:iCs/>
+          <w:sz w:val="20"/>
+          <w:szCs w:val="20"/>
+          <w:lang w:val="en-US"/>
+        </w:rPr>
+        <w:t xml:space="preserve"> </w:t>
+      </w:r>
+      <w:proofErr w:type="gramStart"/>
+      <w:r>
+        <w:rPr>
+          <w:i/>
+          <w:iCs/>
+          <w:sz w:val="20"/>
+          <w:szCs w:val="20"/>
+          <w:lang w:val="lt-LT"/>
+        </w:rPr>
+        <w:t>pav</w:t>
+      </w:r>
+      <w:proofErr w:type="gramEnd"/>
+      <w:r>
+        <w:rPr>
+          <w:i/>
+          <w:iCs/>
+          <w:sz w:val="20"/>
+          <w:szCs w:val="20"/>
+          <w:lang w:val="lt-LT"/>
+        </w:rPr>
+        <w:t xml:space="preserve">. </w:t>
+      </w:r>
+      <w:r>
+        <w:rPr>
+          <w:i/>
+          <w:iCs/>
+          <w:sz w:val="20"/>
+          <w:szCs w:val="20"/>
+          <w:lang w:val="lt-LT"/>
+        </w:rPr>
+        <w:t xml:space="preserve">Žaidimo </w:t>
+      </w:r>
+      <w:r>
+        <w:rPr>
+          <w:i/>
+          <w:iCs/>
+          <w:sz w:val="20"/>
+          <w:szCs w:val="20"/>
+          <w:lang w:val="lt-LT"/>
+        </w:rPr>
+        <w:t>redagavimo</w:t>
+      </w:r>
+      <w:r>
+        <w:rPr>
+          <w:i/>
+          <w:iCs/>
+          <w:sz w:val="20"/>
+          <w:szCs w:val="20"/>
+          <w:lang w:val="lt-LT"/>
+        </w:rPr>
+        <w:t xml:space="preserve"> forma</w:t>
+      </w:r>
+      <w:r>
+        <w:rPr>
+          <w:i/>
+          <w:iCs/>
+          <w:sz w:val="20"/>
+          <w:szCs w:val="20"/>
+          <w:lang w:val="lt-LT"/>
+        </w:rPr>
+        <w:t>.</w:t>
+      </w:r>
+    </w:p>
+    <w:p>
+      <w:pPr>
+        <w:jc w:val="center"/>
+        <w:rPr>
+          <w:i/>
+          <w:iCs/>
+          <w:sz w:val="20"/>
+          <w:szCs w:val="20"/>
+          <w:lang w:val="lt-LT"/>
+        </w:rPr>
+      </w:pPr>
+    </w:p>
+    <w:p>
+      <w:pPr>
+        <w:jc w:val="center"/>
+        <w:rPr>
+          <w:i/>
+          <w:iCs/>
+          <w:sz w:val="20"/>
+          <w:szCs w:val="20"/>
+          <w:lang w:val="lt-LT"/>
+        </w:rPr>
+      </w:pPr>
+      <w:r>
+        <w:rPr>
+          <w:i/>
+          <w:iCs/>
+          <w:sz w:val="20"/>
+          <w:szCs w:val="20"/>
+          <w:lang w:val="lt-LT"/>
+        </w:rPr>
+        <w:drawing>
+          <wp:inline distT="0" distB="0" distL="0" distR="0" wp14:anchorId="0439A1FA" wp14:editId="63980737">
+            <wp:extent cx="5760720" cy="2124710"/>
+            <wp:effectExtent l="0" t="0" r="0" b="8890"/>
+            <wp:docPr id="89191139" name="Paveikslėlis 1" descr="Paveikslėlis, kuriame yra tekstas, ekrano kopija, Šriftas, linija&#10;&#10;Automatiškai sugeneruotas aprašymas"/>
+            <wp:cNvGraphicFramePr>
+              <a:graphicFrameLocks xmlns:a="http://schemas.openxmlformats.org/drawingml/2006/main" noChangeAspect="1"/>
+            </wp:cNvGraphicFramePr>
+            <a:graphic xmlns:a="http://schemas.openxmlformats.org/drawingml/2006/main">
+              <a:graphicData uri="http://schemas.openxmlformats.org/drawingml/2006/picture">
+                <pic:pic xmlns:pic="http://schemas.openxmlformats.org/drawingml/2006/picture">
+                  <pic:nvPicPr>
+                    <pic:cNvPr id="89191139" name="Paveikslėlis 1" descr="Paveikslėlis, kuriame yra tekstas, ekrano kopija, Šriftas, linija&#10;&#10;Automatiškai sugeneruotas aprašymas"/>
+                    <pic:cNvPicPr/>
+                  </pic:nvPicPr>
+                  <pic:blipFill>
+                    <a:blip r:embed="rId23"/>
+                    <a:stretch>
+                      <a:fillRect/>
+                    </a:stretch>
+                  </pic:blipFill>
+                  <pic:spPr>
+                    <a:xfrm>
+                      <a:off x="0" y="0"/>
+                      <a:ext cx="5760720" cy="2124710"/>
+                    </a:xfrm>
+                    <a:prstGeom prst="rect">
+                      <a:avLst/>
+                    </a:prstGeom>
+                  </pic:spPr>
+                </pic:pic>
+              </a:graphicData>
+            </a:graphic>
+          </wp:inline>
+        </w:drawing>
+      </w:r>
+    </w:p>
+    <w:p>
+      <w:pPr>
+        <w:jc w:val="center"/>
+        <w:rPr>
+          <w:i/>
+          <w:iCs/>
+          <w:sz w:val="20"/>
+          <w:szCs w:val="20"/>
+          <w:lang w:val="lt-LT"/>
+        </w:rPr>
+      </w:pPr>
+      <w:r>
+        <w:rPr>
+          <w:i/>
+          <w:iCs/>
+          <w:sz w:val="20"/>
+          <w:szCs w:val="20"/>
+          <w:lang w:val="en-US"/>
+        </w:rPr>
+        <w:t>1</w:t>
+      </w:r>
+      <w:r>
+        <w:rPr>
+          <w:i/>
+          <w:iCs/>
+          <w:sz w:val="20"/>
+          <w:szCs w:val="20"/>
+          <w:lang w:val="en-US"/>
+        </w:rPr>
+        <w:t>4</w:t>
+      </w:r>
+      <w:r>
+        <w:rPr>
+          <w:i/>
+          <w:iCs/>
+          <w:sz w:val="20"/>
+          <w:szCs w:val="20"/>
+          <w:lang w:val="en-US"/>
+        </w:rPr>
+        <w:t xml:space="preserve"> </w:t>
+      </w:r>
+      <w:proofErr w:type="gramStart"/>
+      <w:r>
+        <w:rPr>
+          <w:i/>
+          <w:iCs/>
+          <w:sz w:val="20"/>
+          <w:szCs w:val="20"/>
+          <w:lang w:val="lt-LT"/>
+        </w:rPr>
+        <w:t>pav</w:t>
+      </w:r>
+      <w:proofErr w:type="gramEnd"/>
+      <w:r>
+        <w:rPr>
+          <w:i/>
+          <w:iCs/>
+          <w:sz w:val="20"/>
+          <w:szCs w:val="20"/>
+          <w:lang w:val="lt-LT"/>
+        </w:rPr>
+        <w:t xml:space="preserve">. </w:t>
+      </w:r>
+      <w:r>
+        <w:rPr>
+          <w:i/>
+          <w:iCs/>
+          <w:sz w:val="20"/>
+          <w:szCs w:val="20"/>
+          <w:lang w:val="lt-LT"/>
+        </w:rPr>
+        <w:t>Komentaro pridėjimas</w:t>
+      </w:r>
+      <w:r>
+        <w:rPr>
+          <w:i/>
+          <w:iCs/>
+          <w:sz w:val="20"/>
+          <w:szCs w:val="20"/>
+          <w:lang w:val="lt-LT"/>
+        </w:rPr>
+        <w:t>.</w:t>
+      </w:r>
+    </w:p>
+    <w:p>
+      <w:pPr>
+        <w:jc w:val="center"/>
+        <w:rPr>
+          <w:i/>
+          <w:iCs/>
+          <w:sz w:val="20"/>
+          <w:szCs w:val="20"/>
+          <w:lang w:val="lt-LT"/>
+        </w:rPr>
+      </w:pPr>
+    </w:p>
+    <w:p>
+      <w:pPr>
+        <w:jc w:val="center"/>
+        <w:rPr>
+          <w:i/>
+          <w:iCs/>
+          <w:sz w:val="20"/>
+          <w:szCs w:val="20"/>
+          <w:lang w:val="lt-LT"/>
+        </w:rPr>
+      </w:pPr>
+      <w:r>
+        <w:rPr>
+          <w:i/>
+          <w:iCs/>
+          <w:sz w:val="20"/>
+          <w:szCs w:val="20"/>
+          <w:lang w:val="lt-LT"/>
+        </w:rPr>
+        <w:lastRenderedPageBreak/>
+        <w:drawing>
+          <wp:inline distT="0" distB="0" distL="0" distR="0" wp14:anchorId="2E679D83" wp14:editId="3B4B9F98">
+            <wp:extent cx="5760720" cy="2617470"/>
+            <wp:effectExtent l="0" t="0" r="0" b="0"/>
+            <wp:docPr id="681811387" name="Paveikslėlis 1" descr="Paveikslėlis, kuriame yra tekstas, vizitinė kortelė, ekrano kopija, dizainas&#10;&#10;Automatiškai sugeneruotas aprašymas"/>
+            <wp:cNvGraphicFramePr>
+              <a:graphicFrameLocks xmlns:a="http://schemas.openxmlformats.org/drawingml/2006/main" noChangeAspect="1"/>
+            </wp:cNvGraphicFramePr>
+            <a:graphic xmlns:a="http://schemas.openxmlformats.org/drawingml/2006/main">
+              <a:graphicData uri="http://schemas.openxmlformats.org/drawingml/2006/picture">
+                <pic:pic xmlns:pic="http://schemas.openxmlformats.org/drawingml/2006/picture">
+                  <pic:nvPicPr>
+                    <pic:cNvPr id="681811387" name="Paveikslėlis 1" descr="Paveikslėlis, kuriame yra tekstas, vizitinė kortelė, ekrano kopija, dizainas&#10;&#10;Automatiškai sugeneruotas aprašymas"/>
+                    <pic:cNvPicPr/>
+                  </pic:nvPicPr>
+                  <pic:blipFill>
+                    <a:blip r:embed="rId24"/>
+                    <a:stretch>
+                      <a:fillRect/>
+                    </a:stretch>
+                  </pic:blipFill>
+                  <pic:spPr>
+                    <a:xfrm>
+                      <a:off x="0" y="0"/>
+                      <a:ext cx="5760720" cy="2617470"/>
+                    </a:xfrm>
+                    <a:prstGeom prst="rect">
+                      <a:avLst/>
+                    </a:prstGeom>
+                  </pic:spPr>
+                </pic:pic>
+              </a:graphicData>
+            </a:graphic>
+          </wp:inline>
+        </w:drawing>
+      </w:r>
+    </w:p>
+    <w:p>
+      <w:pPr>
+        <w:jc w:val="center"/>
+        <w:rPr>
+          <w:i/>
+          <w:iCs/>
+          <w:sz w:val="20"/>
+          <w:szCs w:val="20"/>
+          <w:lang w:val="lt-LT"/>
+        </w:rPr>
+      </w:pPr>
+      <w:r>
+        <w:rPr>
+          <w:i/>
+          <w:iCs/>
+          <w:sz w:val="20"/>
+          <w:szCs w:val="20"/>
+          <w:lang w:val="en-US"/>
+        </w:rPr>
+        <w:t>1</w:t>
+      </w:r>
+      <w:r>
+        <w:rPr>
+          <w:i/>
+          <w:iCs/>
+          <w:sz w:val="20"/>
+          <w:szCs w:val="20"/>
+          <w:lang w:val="en-US"/>
+        </w:rPr>
+        <w:t>5</w:t>
+      </w:r>
+      <w:r>
+        <w:rPr>
+          <w:i/>
+          <w:iCs/>
+          <w:sz w:val="20"/>
+          <w:szCs w:val="20"/>
+          <w:lang w:val="en-US"/>
+        </w:rPr>
+        <w:t xml:space="preserve"> </w:t>
+      </w:r>
+      <w:proofErr w:type="gramStart"/>
+      <w:r>
+        <w:rPr>
+          <w:i/>
+          <w:iCs/>
+          <w:sz w:val="20"/>
+          <w:szCs w:val="20"/>
+          <w:lang w:val="lt-LT"/>
+        </w:rPr>
+        <w:t>pav</w:t>
+      </w:r>
+      <w:proofErr w:type="gramEnd"/>
+      <w:r>
+        <w:rPr>
+          <w:i/>
+          <w:iCs/>
+          <w:sz w:val="20"/>
+          <w:szCs w:val="20"/>
+          <w:lang w:val="lt-LT"/>
+        </w:rPr>
+        <w:t xml:space="preserve">. </w:t>
+      </w:r>
+      <w:r>
+        <w:rPr>
+          <w:i/>
+          <w:iCs/>
+          <w:sz w:val="20"/>
+          <w:szCs w:val="20"/>
+          <w:lang w:val="lt-LT"/>
+        </w:rPr>
+        <w:t xml:space="preserve">Komentaro </w:t>
+      </w:r>
+      <w:r>
+        <w:rPr>
+          <w:i/>
+          <w:iCs/>
+          <w:sz w:val="20"/>
+          <w:szCs w:val="20"/>
+          <w:lang w:val="lt-LT"/>
+        </w:rPr>
+        <w:t>peržiūros puslapis.</w:t>
+      </w:r>
+    </w:p>
+    <w:p>
+      <w:pPr>
+        <w:jc w:val="center"/>
+        <w:rPr>
+          <w:i/>
+          <w:iCs/>
+          <w:sz w:val="20"/>
+          <w:szCs w:val="20"/>
+          <w:lang w:val="lt-LT"/>
+        </w:rPr>
+      </w:pPr>
+    </w:p>
+    <w:p>
+      <w:pPr>
+        <w:jc w:val="center"/>
+        <w:rPr>
+          <w:i/>
+          <w:iCs/>
+          <w:sz w:val="20"/>
+          <w:szCs w:val="20"/>
+          <w:lang w:val="lt-LT"/>
+        </w:rPr>
+      </w:pPr>
+      <w:r>
+        <w:rPr>
+          <w:i/>
+          <w:iCs/>
+          <w:sz w:val="20"/>
+          <w:szCs w:val="20"/>
+          <w:lang w:val="lt-LT"/>
+        </w:rPr>
+        <w:drawing>
+          <wp:inline distT="0" distB="0" distL="0" distR="0" wp14:anchorId="70CD96A7" wp14:editId="2D31AD37">
+            <wp:extent cx="5760720" cy="3292475"/>
+            <wp:effectExtent l="0" t="0" r="0" b="3175"/>
+            <wp:docPr id="1967008870" name="Paveikslėlis 1" descr="Paveikslėlis, kuriame yra tekstas, ekrano kopija, Šriftas&#10;&#10;Automatiškai sugeneruotas aprašymas"/>
+            <wp:cNvGraphicFramePr>
+              <a:graphicFrameLocks xmlns:a="http://schemas.openxmlformats.org/drawingml/2006/main" noChangeAspect="1"/>
+            </wp:cNvGraphicFramePr>
+            <a:graphic xmlns:a="http://schemas.openxmlformats.org/drawingml/2006/main">
+              <a:graphicData uri="http://schemas.openxmlformats.org/drawingml/2006/picture">
+                <pic:pic xmlns:pic="http://schemas.openxmlformats.org/drawingml/2006/picture">
+                  <pic:nvPicPr>
+                    <pic:cNvPr id="1967008870" name="Paveikslėlis 1" descr="Paveikslėlis, kuriame yra tekstas, ekrano kopija, Šriftas&#10;&#10;Automatiškai sugeneruotas aprašymas"/>
+                    <pic:cNvPicPr/>
+                  </pic:nvPicPr>
+                  <pic:blipFill>
+                    <a:blip r:embed="rId25"/>
+                    <a:stretch>
+                      <a:fillRect/>
+                    </a:stretch>
+                  </pic:blipFill>
+                  <pic:spPr>
+                    <a:xfrm>
+                      <a:off x="0" y="0"/>
+                      <a:ext cx="5760720" cy="3292475"/>
+                    </a:xfrm>
+                    <a:prstGeom prst="rect">
+                      <a:avLst/>
+                    </a:prstGeom>
+                  </pic:spPr>
+                </pic:pic>
+              </a:graphicData>
+            </a:graphic>
+          </wp:inline>
+        </w:drawing>
+      </w:r>
+    </w:p>
+    <w:p>
+      <w:pPr>
+        <w:jc w:val="center"/>
+        <w:rPr>
+          <w:i/>
+          <w:iCs/>
+          <w:sz w:val="20"/>
+          <w:szCs w:val="20"/>
+          <w:lang w:val="lt-LT"/>
+        </w:rPr>
+      </w:pPr>
+      <w:r>
+        <w:rPr>
+          <w:i/>
+          <w:iCs/>
+          <w:sz w:val="20"/>
+          <w:szCs w:val="20"/>
+          <w:lang w:val="en-US"/>
+        </w:rPr>
+        <w:t>1</w:t>
+      </w:r>
+      <w:r>
+        <w:rPr>
+          <w:i/>
+          <w:iCs/>
+          <w:sz w:val="20"/>
+          <w:szCs w:val="20"/>
+          <w:lang w:val="en-US"/>
+        </w:rPr>
+        <w:t>6</w:t>
+      </w:r>
+      <w:r>
+        <w:rPr>
+          <w:i/>
+          <w:iCs/>
+          <w:sz w:val="20"/>
+          <w:szCs w:val="20"/>
+          <w:lang w:val="en-US"/>
+        </w:rPr>
+        <w:t xml:space="preserve"> </w:t>
+      </w:r>
+      <w:proofErr w:type="gramStart"/>
+      <w:r>
+        <w:rPr>
+          <w:i/>
+          <w:iCs/>
+          <w:sz w:val="20"/>
+          <w:szCs w:val="20"/>
+          <w:lang w:val="lt-LT"/>
+        </w:rPr>
+        <w:t>pav</w:t>
+      </w:r>
+      <w:proofErr w:type="gramEnd"/>
+      <w:r>
+        <w:rPr>
+          <w:i/>
+          <w:iCs/>
+          <w:sz w:val="20"/>
+          <w:szCs w:val="20"/>
+          <w:lang w:val="lt-LT"/>
+        </w:rPr>
+        <w:t xml:space="preserve">. </w:t>
+      </w:r>
+      <w:r>
+        <w:rPr>
+          <w:i/>
+          <w:iCs/>
+          <w:sz w:val="20"/>
+          <w:szCs w:val="20"/>
+          <w:lang w:val="lt-LT"/>
+        </w:rPr>
+        <w:t xml:space="preserve">Komentaro </w:t>
+      </w:r>
+      <w:proofErr w:type="spellStart"/>
+      <w:r>
+        <w:rPr>
+          <w:i/>
+          <w:iCs/>
+          <w:sz w:val="20"/>
+          <w:szCs w:val="20"/>
+          <w:lang w:val="lt-LT"/>
+        </w:rPr>
+        <w:t>ištrinimo</w:t>
+      </w:r>
+      <w:proofErr w:type="spellEnd"/>
+      <w:r>
+        <w:rPr>
+          <w:i/>
+          <w:iCs/>
+          <w:sz w:val="20"/>
+          <w:szCs w:val="20"/>
+          <w:lang w:val="lt-LT"/>
+        </w:rPr>
+        <w:t xml:space="preserve"> forma</w:t>
+      </w:r>
+      <w:r>
+        <w:rPr>
+          <w:i/>
+          <w:iCs/>
+          <w:sz w:val="20"/>
+          <w:szCs w:val="20"/>
+          <w:lang w:val="lt-LT"/>
+        </w:rPr>
+        <w:t>.</w:t>
+      </w:r>
+    </w:p>
+    <w:p>
+      <w:pPr>
+        <w:jc w:val="center"/>
+        <w:rPr>
+          <w:i/>
+          <w:iCs/>
+          <w:sz w:val="20"/>
+          <w:szCs w:val="20"/>
+          <w:lang w:val="lt-LT"/>
+        </w:rPr>
+      </w:pPr>
+      <w:r>
+        <w:rPr>
+          <w:i/>
+          <w:iCs/>
+          <w:sz w:val="20"/>
+          <w:szCs w:val="20"/>
+          <w:lang w:val="lt-LT"/>
+        </w:rPr>
+        <w:lastRenderedPageBreak/>
+        <w:drawing>
+          <wp:inline distT="0" distB="0" distL="0" distR="0" wp14:anchorId="1780D4D6" wp14:editId="6DC9B564">
+            <wp:extent cx="5760720" cy="3383915"/>
+            <wp:effectExtent l="0" t="0" r="0" b="6985"/>
+            <wp:docPr id="97850367" name="Paveikslėlis 1" descr="Paveikslėlis, kuriame yra tekstas, ekrano kopija, Šriftas&#10;&#10;Automatiškai sugeneruotas aprašymas"/>
+            <wp:cNvGraphicFramePr>
+              <a:graphicFrameLocks xmlns:a="http://schemas.openxmlformats.org/drawingml/2006/main" noChangeAspect="1"/>
+            </wp:cNvGraphicFramePr>
+            <a:graphic xmlns:a="http://schemas.openxmlformats.org/drawingml/2006/main">
+              <a:graphicData uri="http://schemas.openxmlformats.org/drawingml/2006/picture">
+                <pic:pic xmlns:pic="http://schemas.openxmlformats.org/drawingml/2006/picture">
+                  <pic:nvPicPr>
+                    <pic:cNvPr id="97850367" name="Paveikslėlis 1" descr="Paveikslėlis, kuriame yra tekstas, ekrano kopija, Šriftas&#10;&#10;Automatiškai sugeneruotas aprašymas"/>
+                    <pic:cNvPicPr/>
+                  </pic:nvPicPr>
+                  <pic:blipFill>
+                    <a:blip r:embed="rId26"/>
+                    <a:stretch>
+                      <a:fillRect/>
+                    </a:stretch>
+                  </pic:blipFill>
+                  <pic:spPr>
+                    <a:xfrm>
+                      <a:off x="0" y="0"/>
+                      <a:ext cx="5760720" cy="3383915"/>
+                    </a:xfrm>
+                    <a:prstGeom prst="rect">
+                      <a:avLst/>
+                    </a:prstGeom>
+                  </pic:spPr>
+                </pic:pic>
+              </a:graphicData>
+            </a:graphic>
+          </wp:inline>
+        </w:drawing>
+      </w:r>
+    </w:p>
+    <w:p>
+      <w:pPr>
+        <w:jc w:val="center"/>
+        <w:rPr>
+          <w:i/>
+          <w:iCs/>
+          <w:sz w:val="20"/>
+          <w:szCs w:val="20"/>
+          <w:lang w:val="lt-LT"/>
+        </w:rPr>
+      </w:pPr>
+      <w:r>
+        <w:rPr>
+          <w:i/>
+          <w:iCs/>
+          <w:sz w:val="20"/>
+          <w:szCs w:val="20"/>
+          <w:lang w:val="en-US"/>
+        </w:rPr>
+        <w:t>1</w:t>
+      </w:r>
+      <w:r>
+        <w:rPr>
+          <w:i/>
+          <w:iCs/>
+          <w:sz w:val="20"/>
+          <w:szCs w:val="20"/>
+          <w:lang w:val="en-US"/>
+        </w:rPr>
+        <w:t>7</w:t>
+      </w:r>
+      <w:r>
+        <w:rPr>
+          <w:i/>
+          <w:iCs/>
+          <w:sz w:val="20"/>
+          <w:szCs w:val="20"/>
+          <w:lang w:val="en-US"/>
+        </w:rPr>
+        <w:t xml:space="preserve"> </w:t>
+      </w:r>
+      <w:proofErr w:type="gramStart"/>
+      <w:r>
+        <w:rPr>
+          <w:i/>
+          <w:iCs/>
+          <w:sz w:val="20"/>
+          <w:szCs w:val="20"/>
+          <w:lang w:val="lt-LT"/>
+        </w:rPr>
+        <w:t>pav</w:t>
+      </w:r>
+      <w:proofErr w:type="gramEnd"/>
+      <w:r>
+        <w:rPr>
+          <w:i/>
+          <w:iCs/>
+          <w:sz w:val="20"/>
+          <w:szCs w:val="20"/>
+          <w:lang w:val="lt-LT"/>
+        </w:rPr>
+        <w:t xml:space="preserve">. </w:t>
+      </w:r>
+      <w:r>
+        <w:rPr>
+          <w:i/>
+          <w:iCs/>
+          <w:sz w:val="20"/>
+          <w:szCs w:val="20"/>
+          <w:lang w:val="lt-LT"/>
+        </w:rPr>
+        <w:t xml:space="preserve">Komentaro </w:t>
+      </w:r>
+      <w:r>
+        <w:rPr>
+          <w:i/>
+          <w:iCs/>
+          <w:sz w:val="20"/>
+          <w:szCs w:val="20"/>
+          <w:lang w:val="lt-LT"/>
+        </w:rPr>
+        <w:t>redagavimo forma</w:t>
+      </w:r>
+      <w:r>
+        <w:rPr>
+          <w:i/>
+          <w:iCs/>
+          <w:sz w:val="20"/>
+          <w:szCs w:val="20"/>
+          <w:lang w:val="lt-LT"/>
+        </w:rPr>
+        <w:t>.</w:t>
+      </w:r>
+    </w:p>
+    <w:p>
+      <w:pPr>
+        <w:jc w:val="center"/>
+        <w:rPr>
+          <w:i/>
+          <w:iCs/>
+          <w:sz w:val="20"/>
+          <w:szCs w:val="20"/>
+          <w:lang w:val="lt-LT"/>
+        </w:rPr>
+      </w:pPr>
+    </w:p>
+    <w:p>
+      <w:pPr>
+        <w:jc w:val="center"/>
+        <w:rPr>
+          <w:i/>
+          <w:iCs/>
+          <w:sz w:val="20"/>
+          <w:szCs w:val="20"/>
+          <w:lang w:val="lt-LT"/>
+        </w:rPr>
+      </w:pPr>
+    </w:p>
+    <w:p>
+      <w:pPr>
+        <w:jc w:val="center"/>
+        <w:rPr>
+          <w:i/>
+          <w:iCs/>
+          <w:sz w:val="20"/>
+          <w:szCs w:val="20"/>
+          <w:lang w:val="lt-LT"/>
+        </w:rPr>
+      </w:pPr>
+    </w:p>
+    <w:p>
+      <w:pPr>
+        <w:jc w:val="center"/>
+        <w:rPr>
+          <w:i/>
+          <w:iCs/>
+          <w:sz w:val="20"/>
+          <w:szCs w:val="20"/>
+          <w:lang w:val="lt-LT"/>
+        </w:rPr>
+      </w:pPr>
+    </w:p>
+    <w:p>
+      <w:pPr>
+        <w:jc w:val="center"/>
+        <w:rPr>
+          <w:i/>
+          <w:iCs/>
+          <w:sz w:val="20"/>
+          <w:szCs w:val="20"/>
+          <w:lang w:val="lt-LT"/>
+        </w:rPr>
+      </w:pPr>
+    </w:p>
+    <w:p>
+      <w:pPr>
+        <w:jc w:val="center"/>
+        <w:rPr>
+          <w:i/>
+          <w:iCs/>
+          <w:sz w:val="20"/>
+          <w:szCs w:val="20"/>
+          <w:lang w:val="lt-LT"/>
+        </w:rPr>
+      </w:pPr>
+    </w:p>
+    <w:p>
+      <w:pPr>
+        <w:jc w:val="center"/>
+        <w:rPr>
+          <w:i/>
+          <w:iCs/>
+          <w:sz w:val="20"/>
+          <w:szCs w:val="20"/>
+          <w:lang w:val="lt-LT"/>
+        </w:rPr>
+      </w:pPr>
+    </w:p>
+    <w:p>
+      <w:pPr>
+        <w:jc w:val="center"/>
+        <w:rPr>
+          <w:i/>
+          <w:iCs/>
+          <w:sz w:val="20"/>
+          <w:szCs w:val="20"/>
+          <w:lang w:val="lt-LT"/>
+        </w:rPr>
+      </w:pPr>
+    </w:p>
+    <w:p>
+      <w:pPr>
+        <w:jc w:val="center"/>
+        <w:rPr>
+          <w:i/>
+          <w:iCs/>
+          <w:sz w:val="20"/>
+          <w:szCs w:val="20"/>
+          <w:lang w:val="lt-LT"/>
+        </w:rPr>
+      </w:pPr>
+    </w:p>
+    <w:p>
+      <w:pPr>
+        <w:jc w:val="center"/>
+        <w:rPr>
+          <w:lang w:val="lt-LT"/>
+        </w:rPr>
+      </w:pPr>
+    </w:p>
+    <w:p>
+      <w:pPr>
+        <w:jc w:val="center"/>
+        <w:rPr>
           <w:lang w:val="lt-LT"/>
         </w:rPr>
       </w:pPr>
@@ -1609,22 +4027,17 @@
     </w:p>
     <w:p>
       <w:pPr>
-        <w:rPr>
-          <w:lang w:val="lt-LT"/>
-        </w:rPr>
-      </w:pPr>
-      <w:r>
-        <w:rPr>
-          <w:rFonts w:asciiTheme="majorHAnsi" w:eastAsiaTheme="majorEastAsia" w:hAnsiTheme="majorHAnsi" w:cstheme="majorBidi"/>
-          <w:b/>
-          <w:bCs/>
-          <w:color w:val="365F91" w:themeColor="accent1" w:themeShade="BF"/>
-          <w:sz w:val="28"/>
-          <w:szCs w:val="28"/>
-        </w:rPr>
+        <w:pStyle w:val="Antrat1"/>
+        <w:rPr>
+          <w:lang w:val="lt-LT"/>
+        </w:rPr>
+      </w:pPr>
+      <w:bookmarkStart w:id="5" w:name="_Toc184922011"/>
+      <w:r>
         <w:lastRenderedPageBreak/>
         <w:t>API specifikacija - struktūriškai aprašyti API naudojant OpenAPI (atskiras api-spec.yaml failas). Taip pat kiekvienam API metodui pateikti:</w:t>
       </w:r>
+      <w:bookmarkEnd w:id="5"/>
     </w:p>
     <w:p>
       <w:pPr>
@@ -3427,26 +5840,14 @@
     <w:p>
       <w:pPr>
         <w:pStyle w:val="Antrat1"/>
-        <w:tabs>
-          <w:tab w:val="center" w:pos="4536"/>
-        </w:tabs>
-        <w:rPr>
-          <w:lang w:val="lt-LT"/>
-        </w:rPr>
-      </w:pPr>
-      <w:bookmarkStart w:id="0" w:name="_Toc183967241"/>
-      <w:r>
-        <w:rPr>
-          <w:lang w:val="lt-LT"/>
-        </w:rPr>
+      </w:pPr>
+      <w:bookmarkStart w:id="6" w:name="_Toc184922012"/>
+      <w:r>
         <w:lastRenderedPageBreak/>
         <w:t>Išvados</w:t>
       </w:r>
-      <w:bookmarkEnd w:id="0"/>
-      <w:r>
-        <w:rPr>
-          <w:lang w:val="lt-LT"/>
-        </w:rPr>
+      <w:bookmarkEnd w:id="6"/>
+      <w:r>
         <w:tab/>
       </w:r>
     </w:p>
@@ -3556,19 +5957,13 @@
     <w:p>
       <w:pPr>
         <w:pStyle w:val="Antrat1"/>
-        <w:rPr>
-          <w:lang w:val="lt-LT"/>
-        </w:rPr>
-      </w:pPr>
-      <w:bookmarkStart w:id="1" w:name="_Toc183967242"/>
-      <w:r>
-        <w:rPr>
-          <w:lang w:val="lt-LT"/>
-        </w:rPr>
+      </w:pPr>
+      <w:bookmarkStart w:id="7" w:name="_Toc184922013"/>
+      <w:r>
         <w:lastRenderedPageBreak/>
         <w:t>Šaltiniai</w:t>
       </w:r>
-      <w:bookmarkEnd w:id="1"/>
+      <w:bookmarkEnd w:id="7"/>
     </w:p>
     <w:p>
       <w:pPr>
@@ -3608,7 +6003,7 @@
         </w:rPr>
         <w:t xml:space="preserve"> saugykla: </w:t>
       </w:r>
-      <w:hyperlink r:id="rId13" w:history="1">
+      <w:hyperlink r:id="rId27" w:history="1">
         <w:proofErr w:type="spellStart"/>
         <w:r>
           <w:rPr>
@@ -3665,7 +6060,7 @@
         </w:rPr>
         <w:t xml:space="preserve">): </w:t>
       </w:r>
-      <w:hyperlink r:id="rId14" w:history="1">
+      <w:hyperlink r:id="rId28" w:history="1">
         <w:proofErr w:type="spellStart"/>
         <w:r>
           <w:rPr>
@@ -3723,7 +6118,7 @@
         </w:rPr>
         <w:t xml:space="preserve"> (API): </w:t>
       </w:r>
-      <w:hyperlink r:id="rId15" w:history="1">
+      <w:hyperlink r:id="rId29" w:history="1">
         <w:proofErr w:type="spellStart"/>
         <w:r>
           <w:rPr>
@@ -3761,8 +6156,8 @@
     <w:p/>
     <w:p/>
     <w:sectPr>
-      <w:headerReference w:type="default" r:id="rId16"/>
-      <w:footerReference w:type="default" r:id="rId17"/>
+      <w:headerReference w:type="default" r:id="rId30"/>
+      <w:footerReference w:type="default" r:id="rId31"/>
       <w:pgSz w:w="11906" w:h="16838"/>
       <w:pgMar w:top="1417" w:right="1417" w:bottom="1417" w:left="1417" w:header="708" w:footer="708" w:gutter="0"/>
       <w:cols w:space="708"/>
@@ -6937,7 +9332,7 @@
   <w:style w:type="paragraph" w:default="1" w:styleId="prastasis">
     <w:name w:val="Normal"/>
     <w:qFormat/>
-    <w:rsid w:val="004E1C35"/>
+    <w:rsid w:val="005A4149"/>
   </w:style>
   <w:style w:type="paragraph" w:styleId="Antrat1">
     <w:name w:val="heading 1"/>
@@ -7846,6 +10241,7 @@
     <w:rsid w:val="004F3992"/>
     <w:rsid w:val="00502E9A"/>
     <w:rsid w:val="00576401"/>
+    <w:rsid w:val="00586150"/>
     <w:rsid w:val="006556FA"/>
     <w:rsid w:val="006E40C6"/>
     <w:rsid w:val="00717AA4"/>
@@ -7870,6 +10266,7 @@
     <w:rsid w:val="00D57E71"/>
     <w:rsid w:val="00D602DD"/>
     <w:rsid w:val="00E4760C"/>
+    <w:rsid w:val="00E810D3"/>
     <w:rsid w:val="00EE0EAB"/>
     <w:rsid w:val="00F10E09"/>
     <w:rsid w:val="00F130E2"/>
@@ -8621,10 +11018,6 @@
 </file>
 
 <file path=customXml/item1.xml><?xml version="1.0" encoding="utf-8"?>
-<b:Sources xmlns:b="http://schemas.openxmlformats.org/officeDocument/2006/bibliography" xmlns="http://schemas.openxmlformats.org/officeDocument/2006/bibliography" SelectedStyle="" StyleName=""/>
-</file>
-
-<file path=customXml/item2.xml><?xml version="1.0" encoding="utf-8"?>
 <ct:contentTypeSchema xmlns:ct="http://schemas.microsoft.com/office/2006/metadata/contentType" xmlns:ma="http://schemas.microsoft.com/office/2006/metadata/properties/metaAttributes" ct:_="" ma:_="" ma:contentTypeName="Dokumentas" ma:contentTypeID="0x01010048FE8D35F5462548A6F02969ADC44E02" ma:contentTypeVersion="10" ma:contentTypeDescription="Kurkite naują dokumentą." ma:contentTypeScope="" ma:versionID="2738f332b7c68cebfc60a0407a4352de">
   <xsd:schema xmlns:xsd="http://www.w3.org/2001/XMLSchema" xmlns:xs="http://www.w3.org/2001/XMLSchema" xmlns:p="http://schemas.microsoft.com/office/2006/metadata/properties" xmlns:ns3="def344d7-62ff-42c7-8fb5-ae3d41383d1f" targetNamespace="http://schemas.microsoft.com/office/2006/metadata/properties" ma:root="true" ma:fieldsID="3ab092c38d0ca7e939c001f5dd27d4ef" ns3:_="">
     <xsd:import namespace="def344d7-62ff-42c7-8fb5-ae3d41383d1f"/>
@@ -8804,7 +11197,19 @@
 </ct:contentTypeSchema>
 </file>
 
+<file path=customXml/item2.xml><?xml version="1.0" encoding="utf-8"?>
+<b:Sources xmlns:b="http://schemas.openxmlformats.org/officeDocument/2006/bibliography" xmlns="http://schemas.openxmlformats.org/officeDocument/2006/bibliography" SelectedStyle="" StyleName=""/>
+</file>
+
 <file path=customXml/item3.xml><?xml version="1.0" encoding="utf-8"?>
+<p:properties xmlns:p="http://schemas.microsoft.com/office/2006/metadata/properties" xmlns:xsi="http://www.w3.org/2001/XMLSchema-instance" xmlns:pc="http://schemas.microsoft.com/office/infopath/2007/PartnerControls">
+  <documentManagement>
+    <_activity xmlns="def344d7-62ff-42c7-8fb5-ae3d41383d1f" xsi:nil="true"/>
+  </documentManagement>
+</p:properties>
+</file>
+
+<file path=customXml/item4.xml><?xml version="1.0" encoding="utf-8"?>
 <?mso-contentType ?>
 <FormTemplates xmlns="http://schemas.microsoft.com/sharepoint/v3/contenttype/forms">
   <Display>DocumentLibraryForm</Display>
@@ -8813,23 +11218,7 @@
 </FormTemplates>
 </file>
 
-<file path=customXml/item4.xml><?xml version="1.0" encoding="utf-8"?>
-<p:properties xmlns:p="http://schemas.microsoft.com/office/2006/metadata/properties" xmlns:xsi="http://www.w3.org/2001/XMLSchema-instance" xmlns:pc="http://schemas.microsoft.com/office/infopath/2007/PartnerControls">
-  <documentManagement>
-    <_activity xmlns="def344d7-62ff-42c7-8fb5-ae3d41383d1f" xsi:nil="true"/>
-  </documentManagement>
-</p:properties>
-</file>
-
 <file path=customXml/itemProps1.xml><?xml version="1.0" encoding="utf-8"?>
-<ds:datastoreItem xmlns:ds="http://schemas.openxmlformats.org/officeDocument/2006/customXml" ds:itemID="{DA5108E5-47DF-42DD-941E-75F0B7F3907C}">
-  <ds:schemaRefs>
-    <ds:schemaRef ds:uri="http://schemas.openxmlformats.org/officeDocument/2006/bibliography"/>
-  </ds:schemaRefs>
-</ds:datastoreItem>
-</file>
-
-<file path=customXml/itemProps2.xml><?xml version="1.0" encoding="utf-8"?>
 <ds:datastoreItem xmlns:ds="http://schemas.openxmlformats.org/officeDocument/2006/customXml" ds:itemID="{C98D5DAB-61F7-4B0E-AB91-BE26C20F452A}">
   <ds:schemaRefs>
     <ds:schemaRef ds:uri="http://schemas.microsoft.com/office/2006/metadata/contentType"/>
@@ -8847,15 +11236,15 @@
 </ds:datastoreItem>
 </file>
 
-<file path=customXml/itemProps3.xml><?xml version="1.0" encoding="utf-8"?>
-<ds:datastoreItem xmlns:ds="http://schemas.openxmlformats.org/officeDocument/2006/customXml" ds:itemID="{A543C7C0-116F-40E9-BCA9-6E67EE8B8B0C}">
+<file path=customXml/itemProps2.xml><?xml version="1.0" encoding="utf-8"?>
+<ds:datastoreItem xmlns:ds="http://schemas.openxmlformats.org/officeDocument/2006/customXml" ds:itemID="{DA5108E5-47DF-42DD-941E-75F0B7F3907C}">
   <ds:schemaRefs>
-    <ds:schemaRef ds:uri="http://schemas.microsoft.com/sharepoint/v3/contenttype/forms"/>
+    <ds:schemaRef ds:uri="http://schemas.openxmlformats.org/officeDocument/2006/bibliography"/>
   </ds:schemaRefs>
 </ds:datastoreItem>
 </file>
 
-<file path=customXml/itemProps4.xml><?xml version="1.0" encoding="utf-8"?>
+<file path=customXml/itemProps3.xml><?xml version="1.0" encoding="utf-8"?>
 <ds:datastoreItem xmlns:ds="http://schemas.openxmlformats.org/officeDocument/2006/customXml" ds:itemID="{49075FCE-9006-41AF-8E31-793986AD8F23}">
   <ds:schemaRefs>
     <ds:schemaRef ds:uri="http://schemas.microsoft.com/office/2006/metadata/properties"/>
@@ -8863,4 +11252,12 @@
     <ds:schemaRef ds:uri="def344d7-62ff-42c7-8fb5-ae3d41383d1f"/>
   </ds:schemaRefs>
 </ds:datastoreItem>
+</file>
+
+<file path=customXml/itemProps4.xml><?xml version="1.0" encoding="utf-8"?>
+<ds:datastoreItem xmlns:ds="http://schemas.openxmlformats.org/officeDocument/2006/customXml" ds:itemID="{A543C7C0-116F-40E9-BCA9-6E67EE8B8B0C}">
+  <ds:schemaRefs>
+    <ds:schemaRef ds:uri="http://schemas.microsoft.com/sharepoint/v3/contenttype/forms"/>
+  </ds:schemaRefs>
+</ds:datastoreItem>
 </file>
</xml_diff>